<commit_message>
Added Python list methods & sample code
</commit_message>
<xml_diff>
--- a/lists/lists_append.docx
+++ b/lists/lists_append.docx
@@ -7,12 +7,10 @@
         <w:pStyle w:val="Heading1"/>
       </w:pPr>
       <w:proofErr w:type="spellStart"/>
-      <w:proofErr w:type="gramStart"/>
       <w:r>
         <w:t>list.append</w:t>
       </w:r>
       <w:proofErr w:type="spellEnd"/>
-      <w:proofErr w:type="gramEnd"/>
       <w:r>
         <w:t>(</w:t>
       </w:r>
@@ -79,12 +77,10 @@
         <w:pStyle w:val="Heading1"/>
       </w:pPr>
       <w:proofErr w:type="spellStart"/>
-      <w:proofErr w:type="gramStart"/>
       <w:r>
         <w:t>list.extend</w:t>
       </w:r>
       <w:proofErr w:type="spellEnd"/>
-      <w:proofErr w:type="gramEnd"/>
       <w:r>
         <w:t>(</w:t>
       </w:r>
@@ -177,12 +173,10 @@
         <w:pStyle w:val="Heading1"/>
       </w:pPr>
       <w:proofErr w:type="spellStart"/>
-      <w:proofErr w:type="gramStart"/>
       <w:r>
         <w:t>list.insert</w:t>
       </w:r>
       <w:proofErr w:type="spellEnd"/>
-      <w:proofErr w:type="gramEnd"/>
       <w:r>
         <w:t>(</w:t>
       </w:r>
@@ -221,100 +215,958 @@
         <w:rPr>
           <w:rFonts w:ascii="Times New Roman" w:eastAsia="Times New Roman" w:hAnsi="Times New Roman" w:cs="Times New Roman"/>
         </w:rPr>
-        <w:t xml:space="preserve">Insert an item at a given position. The first argument is the index of the element before which to insert, so </w:t>
-      </w:r>
-      <w:proofErr w:type="spellStart"/>
-      <w:r>
-        <w:rPr>
-          <w:rFonts w:ascii="Times New Roman" w:eastAsia="Times New Roman" w:hAnsi="Times New Roman" w:cs="Times New Roman"/>
-          <w:sz w:val="20"/>
-          <w:szCs w:val="20"/>
-        </w:rPr>
-        <w:t>a.insert</w:t>
-      </w:r>
-      <w:proofErr w:type="spellEnd"/>
-      <w:r>
-        <w:rPr>
-          <w:rFonts w:ascii="Times New Roman" w:eastAsia="Times New Roman" w:hAnsi="Times New Roman" w:cs="Times New Roman"/>
-          <w:sz w:val="20"/>
-          <w:szCs w:val="20"/>
-        </w:rPr>
-        <w:t>(0, x)</w:t>
-      </w:r>
-      <w:r>
-        <w:rPr>
-          <w:rFonts w:ascii="Times New Roman" w:eastAsia="Times New Roman" w:hAnsi="Times New Roman" w:cs="Times New Roman"/>
-        </w:rPr>
-        <w:t xml:space="preserve"> inserts at the front of the list, and </w:t>
-      </w:r>
-      <w:proofErr w:type="spellStart"/>
-      <w:r>
-        <w:rPr>
-          <w:rFonts w:ascii="Times New Roman" w:eastAsia="Times New Roman" w:hAnsi="Times New Roman" w:cs="Times New Roman"/>
-          <w:sz w:val="20"/>
-          <w:szCs w:val="20"/>
-        </w:rPr>
-        <w:t>a.insert</w:t>
-      </w:r>
-      <w:proofErr w:type="spellEnd"/>
-      <w:r>
-        <w:rPr>
-          <w:rFonts w:ascii="Times New Roman" w:eastAsia="Times New Roman" w:hAnsi="Times New Roman" w:cs="Times New Roman"/>
-          <w:sz w:val="20"/>
-          <w:szCs w:val="20"/>
-        </w:rPr>
-        <w:t>(</w:t>
-      </w:r>
-      <w:proofErr w:type="spellStart"/>
-      <w:r>
-        <w:rPr>
-          <w:rFonts w:ascii="Times New Roman" w:eastAsia="Times New Roman" w:hAnsi="Times New Roman" w:cs="Times New Roman"/>
-          <w:sz w:val="20"/>
-          <w:szCs w:val="20"/>
-        </w:rPr>
-        <w:t>len</w:t>
-      </w:r>
-      <w:proofErr w:type="spellEnd"/>
-      <w:r>
-        <w:rPr>
-          <w:rFonts w:ascii="Times New Roman" w:eastAsia="Times New Roman" w:hAnsi="Times New Roman" w:cs="Times New Roman"/>
-          <w:sz w:val="20"/>
-          <w:szCs w:val="20"/>
-        </w:rPr>
-        <w:t>(a), x)</w:t>
-      </w:r>
-      <w:r>
-        <w:rPr>
-          <w:rFonts w:ascii="Times New Roman" w:eastAsia="Times New Roman" w:hAnsi="Times New Roman" w:cs="Times New Roman"/>
-        </w:rPr>
-        <w:t xml:space="preserve"> is equivalent to </w:t>
-      </w:r>
-      <w:proofErr w:type="spellStart"/>
-      <w:r>
-        <w:rPr>
-          <w:rFonts w:ascii="Times New Roman" w:eastAsia="Times New Roman" w:hAnsi="Times New Roman" w:cs="Times New Roman"/>
-          <w:sz w:val="20"/>
-          <w:szCs w:val="20"/>
-        </w:rPr>
-        <w:t>a.append</w:t>
-      </w:r>
-      <w:proofErr w:type="spellEnd"/>
-      <w:r>
-        <w:rPr>
-          <w:rFonts w:ascii="Times New Roman" w:eastAsia="Times New Roman" w:hAnsi="Times New Roman" w:cs="Times New Roman"/>
-          <w:sz w:val="20"/>
-          <w:szCs w:val="20"/>
-        </w:rPr>
-        <w:t>(x)</w:t>
-      </w:r>
-      <w:r>
-        <w:rPr>
-          <w:rFonts w:ascii="Times New Roman" w:eastAsia="Times New Roman" w:hAnsi="Times New Roman" w:cs="Times New Roman"/>
-        </w:rPr>
-        <w:t>.</w:t>
+        <w:t>Insert an item at a given posit</w:t>
       </w:r>
       <w:bookmarkStart w:id="0" w:name="_GoBack"/>
       <w:bookmarkEnd w:id="0"/>
+      <w:r>
+        <w:rPr>
+          <w:rFonts w:ascii="Times New Roman" w:eastAsia="Times New Roman" w:hAnsi="Times New Roman" w:cs="Times New Roman"/>
+        </w:rPr>
+        <w:t xml:space="preserve">ion. The first argument is the index of the element before which to insert, so </w:t>
+      </w:r>
+      <w:proofErr w:type="spellStart"/>
+      <w:r>
+        <w:rPr>
+          <w:rFonts w:ascii="Times New Roman" w:eastAsia="Times New Roman" w:hAnsi="Times New Roman" w:cs="Times New Roman"/>
+          <w:sz w:val="20"/>
+          <w:szCs w:val="20"/>
+        </w:rPr>
+        <w:t>a.insert</w:t>
+      </w:r>
+      <w:proofErr w:type="spellEnd"/>
+      <w:r>
+        <w:rPr>
+          <w:rFonts w:ascii="Times New Roman" w:eastAsia="Times New Roman" w:hAnsi="Times New Roman" w:cs="Times New Roman"/>
+          <w:sz w:val="20"/>
+          <w:szCs w:val="20"/>
+        </w:rPr>
+        <w:t>(0, x)</w:t>
+      </w:r>
+      <w:r>
+        <w:rPr>
+          <w:rFonts w:ascii="Times New Roman" w:eastAsia="Times New Roman" w:hAnsi="Times New Roman" w:cs="Times New Roman"/>
+        </w:rPr>
+        <w:t xml:space="preserve"> inserts at the front of the list, and </w:t>
+      </w:r>
+      <w:proofErr w:type="spellStart"/>
+      <w:r>
+        <w:rPr>
+          <w:rFonts w:ascii="Times New Roman" w:eastAsia="Times New Roman" w:hAnsi="Times New Roman" w:cs="Times New Roman"/>
+          <w:sz w:val="20"/>
+          <w:szCs w:val="20"/>
+        </w:rPr>
+        <w:t>a.insert</w:t>
+      </w:r>
+      <w:proofErr w:type="spellEnd"/>
+      <w:r>
+        <w:rPr>
+          <w:rFonts w:ascii="Times New Roman" w:eastAsia="Times New Roman" w:hAnsi="Times New Roman" w:cs="Times New Roman"/>
+          <w:sz w:val="20"/>
+          <w:szCs w:val="20"/>
+        </w:rPr>
+        <w:t>(</w:t>
+      </w:r>
+      <w:proofErr w:type="spellStart"/>
+      <w:r>
+        <w:rPr>
+          <w:rFonts w:ascii="Times New Roman" w:eastAsia="Times New Roman" w:hAnsi="Times New Roman" w:cs="Times New Roman"/>
+          <w:sz w:val="20"/>
+          <w:szCs w:val="20"/>
+        </w:rPr>
+        <w:t>len</w:t>
+      </w:r>
+      <w:proofErr w:type="spellEnd"/>
+      <w:r>
+        <w:rPr>
+          <w:rFonts w:ascii="Times New Roman" w:eastAsia="Times New Roman" w:hAnsi="Times New Roman" w:cs="Times New Roman"/>
+          <w:sz w:val="20"/>
+          <w:szCs w:val="20"/>
+        </w:rPr>
+        <w:t>(a), x)</w:t>
+      </w:r>
+      <w:r>
+        <w:rPr>
+          <w:rFonts w:ascii="Times New Roman" w:eastAsia="Times New Roman" w:hAnsi="Times New Roman" w:cs="Times New Roman"/>
+        </w:rPr>
+        <w:t xml:space="preserve"> is equivalent to </w:t>
+      </w:r>
+      <w:proofErr w:type="spellStart"/>
+      <w:r>
+        <w:rPr>
+          <w:rFonts w:ascii="Times New Roman" w:eastAsia="Times New Roman" w:hAnsi="Times New Roman" w:cs="Times New Roman"/>
+          <w:sz w:val="20"/>
+          <w:szCs w:val="20"/>
+        </w:rPr>
+        <w:t>a.append</w:t>
+      </w:r>
+      <w:proofErr w:type="spellEnd"/>
+      <w:r>
+        <w:rPr>
+          <w:rFonts w:ascii="Times New Roman" w:eastAsia="Times New Roman" w:hAnsi="Times New Roman" w:cs="Times New Roman"/>
+          <w:sz w:val="20"/>
+          <w:szCs w:val="20"/>
+        </w:rPr>
+        <w:t>(x)</w:t>
+      </w:r>
+      <w:r>
+        <w:rPr>
+          <w:rFonts w:ascii="Times New Roman" w:eastAsia="Times New Roman" w:hAnsi="Times New Roman" w:cs="Times New Roman"/>
+        </w:rPr>
+        <w:t>.</w:t>
+      </w:r>
+    </w:p>
+    <w:p>
+      <w:pPr>
+        <w:tabs>
+          <w:tab w:val="left" w:pos="916"/>
+          <w:tab w:val="left" w:pos="1832"/>
+          <w:tab w:val="left" w:pos="2748"/>
+          <w:tab w:val="left" w:pos="3664"/>
+          <w:tab w:val="left" w:pos="4580"/>
+          <w:tab w:val="left" w:pos="5496"/>
+          <w:tab w:val="left" w:pos="6412"/>
+          <w:tab w:val="left" w:pos="7328"/>
+          <w:tab w:val="left" w:pos="8244"/>
+          <w:tab w:val="left" w:pos="9160"/>
+          <w:tab w:val="left" w:pos="10076"/>
+          <w:tab w:val="left" w:pos="10992"/>
+          <w:tab w:val="left" w:pos="11908"/>
+          <w:tab w:val="left" w:pos="12824"/>
+          <w:tab w:val="left" w:pos="13740"/>
+          <w:tab w:val="left" w:pos="14656"/>
+        </w:tabs>
+        <w:rPr>
+          <w:rFonts w:ascii="Courier New" w:eastAsia="Times New Roman" w:hAnsi="Courier New" w:cs="Courier New"/>
+          <w:sz w:val="20"/>
+          <w:szCs w:val="20"/>
+        </w:rPr>
+      </w:pPr>
+      <w:r>
+        <w:rPr>
+          <w:rFonts w:ascii="Courier New" w:eastAsia="Times New Roman" w:hAnsi="Courier New" w:cs="Courier New"/>
+          <w:sz w:val="20"/>
+          <w:szCs w:val="20"/>
+        </w:rPr>
+        <w:t>&gt;&gt;&gt; fruits = ['orange', 'apple', 'pear', 'banana', 'kiwi', 'apple', 'banana']</w:t>
+      </w:r>
+    </w:p>
+    <w:p>
+      <w:pPr>
+        <w:tabs>
+          <w:tab w:val="left" w:pos="916"/>
+          <w:tab w:val="left" w:pos="1832"/>
+          <w:tab w:val="left" w:pos="2748"/>
+          <w:tab w:val="left" w:pos="3664"/>
+          <w:tab w:val="left" w:pos="4580"/>
+          <w:tab w:val="left" w:pos="5496"/>
+          <w:tab w:val="left" w:pos="6412"/>
+          <w:tab w:val="left" w:pos="7328"/>
+          <w:tab w:val="left" w:pos="8244"/>
+          <w:tab w:val="left" w:pos="9160"/>
+          <w:tab w:val="left" w:pos="10076"/>
+          <w:tab w:val="left" w:pos="10992"/>
+          <w:tab w:val="left" w:pos="11908"/>
+          <w:tab w:val="left" w:pos="12824"/>
+          <w:tab w:val="left" w:pos="13740"/>
+          <w:tab w:val="left" w:pos="14656"/>
+        </w:tabs>
+        <w:rPr>
+          <w:rFonts w:ascii="Courier New" w:eastAsia="Times New Roman" w:hAnsi="Courier New" w:cs="Courier New"/>
+          <w:sz w:val="20"/>
+          <w:szCs w:val="20"/>
+        </w:rPr>
+      </w:pPr>
+      <w:r>
+        <w:rPr>
+          <w:rFonts w:ascii="Courier New" w:eastAsia="Times New Roman" w:hAnsi="Courier New" w:cs="Courier New"/>
+          <w:sz w:val="20"/>
+          <w:szCs w:val="20"/>
+        </w:rPr>
+        <w:t xml:space="preserve">&gt;&gt;&gt; </w:t>
+      </w:r>
+      <w:proofErr w:type="spellStart"/>
+      <w:r>
+        <w:rPr>
+          <w:rFonts w:ascii="Courier New" w:eastAsia="Times New Roman" w:hAnsi="Courier New" w:cs="Courier New"/>
+          <w:sz w:val="20"/>
+          <w:szCs w:val="20"/>
+        </w:rPr>
+        <w:t>fruits.count</w:t>
+      </w:r>
+      <w:proofErr w:type="spellEnd"/>
+      <w:r>
+        <w:rPr>
+          <w:rFonts w:ascii="Courier New" w:eastAsia="Times New Roman" w:hAnsi="Courier New" w:cs="Courier New"/>
+          <w:sz w:val="20"/>
+          <w:szCs w:val="20"/>
+        </w:rPr>
+        <w:t>('apple')</w:t>
+      </w:r>
+    </w:p>
+    <w:p>
+      <w:pPr>
+        <w:tabs>
+          <w:tab w:val="left" w:pos="916"/>
+          <w:tab w:val="left" w:pos="1832"/>
+          <w:tab w:val="left" w:pos="2748"/>
+          <w:tab w:val="left" w:pos="3664"/>
+          <w:tab w:val="left" w:pos="4580"/>
+          <w:tab w:val="left" w:pos="5496"/>
+          <w:tab w:val="left" w:pos="6412"/>
+          <w:tab w:val="left" w:pos="7328"/>
+          <w:tab w:val="left" w:pos="8244"/>
+          <w:tab w:val="left" w:pos="9160"/>
+          <w:tab w:val="left" w:pos="10076"/>
+          <w:tab w:val="left" w:pos="10992"/>
+          <w:tab w:val="left" w:pos="11908"/>
+          <w:tab w:val="left" w:pos="12824"/>
+          <w:tab w:val="left" w:pos="13740"/>
+          <w:tab w:val="left" w:pos="14656"/>
+        </w:tabs>
+        <w:rPr>
+          <w:rFonts w:ascii="Courier New" w:eastAsia="Times New Roman" w:hAnsi="Courier New" w:cs="Courier New"/>
+          <w:sz w:val="20"/>
+          <w:szCs w:val="20"/>
+        </w:rPr>
+      </w:pPr>
+      <w:r>
+        <w:rPr>
+          <w:rFonts w:ascii="Courier New" w:eastAsia="Times New Roman" w:hAnsi="Courier New" w:cs="Courier New"/>
+          <w:sz w:val="20"/>
+          <w:szCs w:val="20"/>
+        </w:rPr>
+        <w:t>2</w:t>
+      </w:r>
+    </w:p>
+    <w:p>
+      <w:pPr>
+        <w:tabs>
+          <w:tab w:val="left" w:pos="916"/>
+          <w:tab w:val="left" w:pos="1832"/>
+          <w:tab w:val="left" w:pos="2748"/>
+          <w:tab w:val="left" w:pos="3664"/>
+          <w:tab w:val="left" w:pos="4580"/>
+          <w:tab w:val="left" w:pos="5496"/>
+          <w:tab w:val="left" w:pos="6412"/>
+          <w:tab w:val="left" w:pos="7328"/>
+          <w:tab w:val="left" w:pos="8244"/>
+          <w:tab w:val="left" w:pos="9160"/>
+          <w:tab w:val="left" w:pos="10076"/>
+          <w:tab w:val="left" w:pos="10992"/>
+          <w:tab w:val="left" w:pos="11908"/>
+          <w:tab w:val="left" w:pos="12824"/>
+          <w:tab w:val="left" w:pos="13740"/>
+          <w:tab w:val="left" w:pos="14656"/>
+        </w:tabs>
+        <w:rPr>
+          <w:rFonts w:ascii="Courier New" w:eastAsia="Times New Roman" w:hAnsi="Courier New" w:cs="Courier New"/>
+          <w:sz w:val="20"/>
+          <w:szCs w:val="20"/>
+        </w:rPr>
+      </w:pPr>
+      <w:r>
+        <w:rPr>
+          <w:rFonts w:ascii="Courier New" w:eastAsia="Times New Roman" w:hAnsi="Courier New" w:cs="Courier New"/>
+          <w:sz w:val="20"/>
+          <w:szCs w:val="20"/>
+        </w:rPr>
+        <w:t xml:space="preserve">&gt;&gt;&gt; </w:t>
+      </w:r>
+      <w:proofErr w:type="spellStart"/>
+      <w:r>
+        <w:rPr>
+          <w:rFonts w:ascii="Courier New" w:eastAsia="Times New Roman" w:hAnsi="Courier New" w:cs="Courier New"/>
+          <w:sz w:val="20"/>
+          <w:szCs w:val="20"/>
+        </w:rPr>
+        <w:t>fruits.count</w:t>
+      </w:r>
+      <w:proofErr w:type="spellEnd"/>
+      <w:r>
+        <w:rPr>
+          <w:rFonts w:ascii="Courier New" w:eastAsia="Times New Roman" w:hAnsi="Courier New" w:cs="Courier New"/>
+          <w:sz w:val="20"/>
+          <w:szCs w:val="20"/>
+        </w:rPr>
+        <w:t>('tangerine')</w:t>
+      </w:r>
+    </w:p>
+    <w:p>
+      <w:pPr>
+        <w:tabs>
+          <w:tab w:val="left" w:pos="916"/>
+          <w:tab w:val="left" w:pos="1832"/>
+          <w:tab w:val="left" w:pos="2748"/>
+          <w:tab w:val="left" w:pos="3664"/>
+          <w:tab w:val="left" w:pos="4580"/>
+          <w:tab w:val="left" w:pos="5496"/>
+          <w:tab w:val="left" w:pos="6412"/>
+          <w:tab w:val="left" w:pos="7328"/>
+          <w:tab w:val="left" w:pos="8244"/>
+          <w:tab w:val="left" w:pos="9160"/>
+          <w:tab w:val="left" w:pos="10076"/>
+          <w:tab w:val="left" w:pos="10992"/>
+          <w:tab w:val="left" w:pos="11908"/>
+          <w:tab w:val="left" w:pos="12824"/>
+          <w:tab w:val="left" w:pos="13740"/>
+          <w:tab w:val="left" w:pos="14656"/>
+        </w:tabs>
+        <w:rPr>
+          <w:rFonts w:ascii="Courier New" w:eastAsia="Times New Roman" w:hAnsi="Courier New" w:cs="Courier New"/>
+          <w:sz w:val="20"/>
+          <w:szCs w:val="20"/>
+        </w:rPr>
+      </w:pPr>
+      <w:r>
+        <w:rPr>
+          <w:rFonts w:ascii="Courier New" w:eastAsia="Times New Roman" w:hAnsi="Courier New" w:cs="Courier New"/>
+          <w:sz w:val="20"/>
+          <w:szCs w:val="20"/>
+        </w:rPr>
+        <w:t>0</w:t>
+      </w:r>
+    </w:p>
+    <w:p>
+      <w:pPr>
+        <w:tabs>
+          <w:tab w:val="left" w:pos="916"/>
+          <w:tab w:val="left" w:pos="1832"/>
+          <w:tab w:val="left" w:pos="2748"/>
+          <w:tab w:val="left" w:pos="3664"/>
+          <w:tab w:val="left" w:pos="4580"/>
+          <w:tab w:val="left" w:pos="5496"/>
+          <w:tab w:val="left" w:pos="6412"/>
+          <w:tab w:val="left" w:pos="7328"/>
+          <w:tab w:val="left" w:pos="8244"/>
+          <w:tab w:val="left" w:pos="9160"/>
+          <w:tab w:val="left" w:pos="10076"/>
+          <w:tab w:val="left" w:pos="10992"/>
+          <w:tab w:val="left" w:pos="11908"/>
+          <w:tab w:val="left" w:pos="12824"/>
+          <w:tab w:val="left" w:pos="13740"/>
+          <w:tab w:val="left" w:pos="14656"/>
+        </w:tabs>
+        <w:rPr>
+          <w:rFonts w:ascii="Courier New" w:eastAsia="Times New Roman" w:hAnsi="Courier New" w:cs="Courier New"/>
+          <w:sz w:val="20"/>
+          <w:szCs w:val="20"/>
+        </w:rPr>
+      </w:pPr>
+      <w:r>
+        <w:rPr>
+          <w:rFonts w:ascii="Courier New" w:eastAsia="Times New Roman" w:hAnsi="Courier New" w:cs="Courier New"/>
+          <w:sz w:val="20"/>
+          <w:szCs w:val="20"/>
+        </w:rPr>
+        <w:t xml:space="preserve">&gt;&gt;&gt; </w:t>
+      </w:r>
+      <w:proofErr w:type="spellStart"/>
+      <w:r>
+        <w:rPr>
+          <w:rFonts w:ascii="Courier New" w:eastAsia="Times New Roman" w:hAnsi="Courier New" w:cs="Courier New"/>
+          <w:sz w:val="20"/>
+          <w:szCs w:val="20"/>
+        </w:rPr>
+        <w:t>fruits.index</w:t>
+      </w:r>
+      <w:proofErr w:type="spellEnd"/>
+      <w:r>
+        <w:rPr>
+          <w:rFonts w:ascii="Courier New" w:eastAsia="Times New Roman" w:hAnsi="Courier New" w:cs="Courier New"/>
+          <w:sz w:val="20"/>
+          <w:szCs w:val="20"/>
+        </w:rPr>
+        <w:t>('banana')</w:t>
+      </w:r>
+    </w:p>
+    <w:p>
+      <w:pPr>
+        <w:tabs>
+          <w:tab w:val="left" w:pos="916"/>
+          <w:tab w:val="left" w:pos="1832"/>
+          <w:tab w:val="left" w:pos="2748"/>
+          <w:tab w:val="left" w:pos="3664"/>
+          <w:tab w:val="left" w:pos="4580"/>
+          <w:tab w:val="left" w:pos="5496"/>
+          <w:tab w:val="left" w:pos="6412"/>
+          <w:tab w:val="left" w:pos="7328"/>
+          <w:tab w:val="left" w:pos="8244"/>
+          <w:tab w:val="left" w:pos="9160"/>
+          <w:tab w:val="left" w:pos="10076"/>
+          <w:tab w:val="left" w:pos="10992"/>
+          <w:tab w:val="left" w:pos="11908"/>
+          <w:tab w:val="left" w:pos="12824"/>
+          <w:tab w:val="left" w:pos="13740"/>
+          <w:tab w:val="left" w:pos="14656"/>
+        </w:tabs>
+        <w:rPr>
+          <w:rFonts w:ascii="Courier New" w:eastAsia="Times New Roman" w:hAnsi="Courier New" w:cs="Courier New"/>
+          <w:sz w:val="20"/>
+          <w:szCs w:val="20"/>
+        </w:rPr>
+      </w:pPr>
+      <w:r>
+        <w:rPr>
+          <w:rFonts w:ascii="Courier New" w:eastAsia="Times New Roman" w:hAnsi="Courier New" w:cs="Courier New"/>
+          <w:sz w:val="20"/>
+          <w:szCs w:val="20"/>
+        </w:rPr>
+        <w:t>3</w:t>
+      </w:r>
+    </w:p>
+    <w:p>
+      <w:pPr>
+        <w:tabs>
+          <w:tab w:val="left" w:pos="916"/>
+          <w:tab w:val="left" w:pos="1832"/>
+          <w:tab w:val="left" w:pos="2748"/>
+          <w:tab w:val="left" w:pos="3664"/>
+          <w:tab w:val="left" w:pos="4580"/>
+          <w:tab w:val="left" w:pos="5496"/>
+          <w:tab w:val="left" w:pos="6412"/>
+          <w:tab w:val="left" w:pos="7328"/>
+          <w:tab w:val="left" w:pos="8244"/>
+          <w:tab w:val="left" w:pos="9160"/>
+          <w:tab w:val="left" w:pos="10076"/>
+          <w:tab w:val="left" w:pos="10992"/>
+          <w:tab w:val="left" w:pos="11908"/>
+          <w:tab w:val="left" w:pos="12824"/>
+          <w:tab w:val="left" w:pos="13740"/>
+          <w:tab w:val="left" w:pos="14656"/>
+        </w:tabs>
+        <w:rPr>
+          <w:rFonts w:ascii="Courier New" w:eastAsia="Times New Roman" w:hAnsi="Courier New" w:cs="Courier New"/>
+          <w:sz w:val="20"/>
+          <w:szCs w:val="20"/>
+        </w:rPr>
+      </w:pPr>
+      <w:r>
+        <w:rPr>
+          <w:rFonts w:ascii="Courier New" w:eastAsia="Times New Roman" w:hAnsi="Courier New" w:cs="Courier New"/>
+          <w:sz w:val="20"/>
+          <w:szCs w:val="20"/>
+        </w:rPr>
+        <w:t xml:space="preserve">&gt;&gt;&gt; </w:t>
+      </w:r>
+      <w:proofErr w:type="spellStart"/>
+      <w:r>
+        <w:rPr>
+          <w:rFonts w:ascii="Courier New" w:eastAsia="Times New Roman" w:hAnsi="Courier New" w:cs="Courier New"/>
+          <w:sz w:val="20"/>
+          <w:szCs w:val="20"/>
+        </w:rPr>
+        <w:t>fruits.index</w:t>
+      </w:r>
+      <w:proofErr w:type="spellEnd"/>
+      <w:r>
+        <w:rPr>
+          <w:rFonts w:ascii="Courier New" w:eastAsia="Times New Roman" w:hAnsi="Courier New" w:cs="Courier New"/>
+          <w:sz w:val="20"/>
+          <w:szCs w:val="20"/>
+        </w:rPr>
+        <w:t>('banana', 4)  # Find next banana starting a position 4</w:t>
+      </w:r>
+    </w:p>
+    <w:p>
+      <w:pPr>
+        <w:tabs>
+          <w:tab w:val="left" w:pos="916"/>
+          <w:tab w:val="left" w:pos="1832"/>
+          <w:tab w:val="left" w:pos="2748"/>
+          <w:tab w:val="left" w:pos="3664"/>
+          <w:tab w:val="left" w:pos="4580"/>
+          <w:tab w:val="left" w:pos="5496"/>
+          <w:tab w:val="left" w:pos="6412"/>
+          <w:tab w:val="left" w:pos="7328"/>
+          <w:tab w:val="left" w:pos="8244"/>
+          <w:tab w:val="left" w:pos="9160"/>
+          <w:tab w:val="left" w:pos="10076"/>
+          <w:tab w:val="left" w:pos="10992"/>
+          <w:tab w:val="left" w:pos="11908"/>
+          <w:tab w:val="left" w:pos="12824"/>
+          <w:tab w:val="left" w:pos="13740"/>
+          <w:tab w:val="left" w:pos="14656"/>
+        </w:tabs>
+        <w:rPr>
+          <w:rFonts w:ascii="Courier New" w:eastAsia="Times New Roman" w:hAnsi="Courier New" w:cs="Courier New"/>
+          <w:sz w:val="20"/>
+          <w:szCs w:val="20"/>
+        </w:rPr>
+      </w:pPr>
+      <w:r>
+        <w:rPr>
+          <w:rFonts w:ascii="Courier New" w:eastAsia="Times New Roman" w:hAnsi="Courier New" w:cs="Courier New"/>
+          <w:sz w:val="20"/>
+          <w:szCs w:val="20"/>
+        </w:rPr>
+        <w:t>6</w:t>
+      </w:r>
+    </w:p>
+    <w:p>
+      <w:pPr>
+        <w:tabs>
+          <w:tab w:val="left" w:pos="916"/>
+          <w:tab w:val="left" w:pos="1832"/>
+          <w:tab w:val="left" w:pos="2748"/>
+          <w:tab w:val="left" w:pos="3664"/>
+          <w:tab w:val="left" w:pos="4580"/>
+          <w:tab w:val="left" w:pos="5496"/>
+          <w:tab w:val="left" w:pos="6412"/>
+          <w:tab w:val="left" w:pos="7328"/>
+          <w:tab w:val="left" w:pos="8244"/>
+          <w:tab w:val="left" w:pos="9160"/>
+          <w:tab w:val="left" w:pos="10076"/>
+          <w:tab w:val="left" w:pos="10992"/>
+          <w:tab w:val="left" w:pos="11908"/>
+          <w:tab w:val="left" w:pos="12824"/>
+          <w:tab w:val="left" w:pos="13740"/>
+          <w:tab w:val="left" w:pos="14656"/>
+        </w:tabs>
+        <w:rPr>
+          <w:rFonts w:ascii="Courier New" w:eastAsia="Times New Roman" w:hAnsi="Courier New" w:cs="Courier New"/>
+          <w:sz w:val="20"/>
+          <w:szCs w:val="20"/>
+        </w:rPr>
+      </w:pPr>
+      <w:r>
+        <w:rPr>
+          <w:rFonts w:ascii="Courier New" w:eastAsia="Times New Roman" w:hAnsi="Courier New" w:cs="Courier New"/>
+          <w:sz w:val="20"/>
+          <w:szCs w:val="20"/>
+        </w:rPr>
+        <w:t xml:space="preserve">&gt;&gt;&gt; </w:t>
+      </w:r>
+      <w:proofErr w:type="spellStart"/>
+      <w:r>
+        <w:rPr>
+          <w:rFonts w:ascii="Courier New" w:eastAsia="Times New Roman" w:hAnsi="Courier New" w:cs="Courier New"/>
+          <w:sz w:val="20"/>
+          <w:szCs w:val="20"/>
+        </w:rPr>
+        <w:t>fruits.reverse</w:t>
+      </w:r>
+      <w:proofErr w:type="spellEnd"/>
+      <w:r>
+        <w:rPr>
+          <w:rFonts w:ascii="Courier New" w:eastAsia="Times New Roman" w:hAnsi="Courier New" w:cs="Courier New"/>
+          <w:sz w:val="20"/>
+          <w:szCs w:val="20"/>
+        </w:rPr>
+        <w:t>()</w:t>
+      </w:r>
+    </w:p>
+    <w:p>
+      <w:pPr>
+        <w:tabs>
+          <w:tab w:val="left" w:pos="916"/>
+          <w:tab w:val="left" w:pos="1832"/>
+          <w:tab w:val="left" w:pos="2748"/>
+          <w:tab w:val="left" w:pos="3664"/>
+          <w:tab w:val="left" w:pos="4580"/>
+          <w:tab w:val="left" w:pos="5496"/>
+          <w:tab w:val="left" w:pos="6412"/>
+          <w:tab w:val="left" w:pos="7328"/>
+          <w:tab w:val="left" w:pos="8244"/>
+          <w:tab w:val="left" w:pos="9160"/>
+          <w:tab w:val="left" w:pos="10076"/>
+          <w:tab w:val="left" w:pos="10992"/>
+          <w:tab w:val="left" w:pos="11908"/>
+          <w:tab w:val="left" w:pos="12824"/>
+          <w:tab w:val="left" w:pos="13740"/>
+          <w:tab w:val="left" w:pos="14656"/>
+        </w:tabs>
+        <w:rPr>
+          <w:rFonts w:ascii="Courier New" w:eastAsia="Times New Roman" w:hAnsi="Courier New" w:cs="Courier New"/>
+          <w:sz w:val="20"/>
+          <w:szCs w:val="20"/>
+        </w:rPr>
+      </w:pPr>
+      <w:r>
+        <w:rPr>
+          <w:rFonts w:ascii="Courier New" w:eastAsia="Times New Roman" w:hAnsi="Courier New" w:cs="Courier New"/>
+          <w:sz w:val="20"/>
+          <w:szCs w:val="20"/>
+        </w:rPr>
+        <w:t>&gt;&gt;&gt; fruits</w:t>
+      </w:r>
+    </w:p>
+    <w:p>
+      <w:pPr>
+        <w:tabs>
+          <w:tab w:val="left" w:pos="916"/>
+          <w:tab w:val="left" w:pos="1832"/>
+          <w:tab w:val="left" w:pos="2748"/>
+          <w:tab w:val="left" w:pos="3664"/>
+          <w:tab w:val="left" w:pos="4580"/>
+          <w:tab w:val="left" w:pos="5496"/>
+          <w:tab w:val="left" w:pos="6412"/>
+          <w:tab w:val="left" w:pos="7328"/>
+          <w:tab w:val="left" w:pos="8244"/>
+          <w:tab w:val="left" w:pos="9160"/>
+          <w:tab w:val="left" w:pos="10076"/>
+          <w:tab w:val="left" w:pos="10992"/>
+          <w:tab w:val="left" w:pos="11908"/>
+          <w:tab w:val="left" w:pos="12824"/>
+          <w:tab w:val="left" w:pos="13740"/>
+          <w:tab w:val="left" w:pos="14656"/>
+        </w:tabs>
+        <w:rPr>
+          <w:rFonts w:ascii="Courier New" w:eastAsia="Times New Roman" w:hAnsi="Courier New" w:cs="Courier New"/>
+          <w:sz w:val="20"/>
+          <w:szCs w:val="20"/>
+        </w:rPr>
+      </w:pPr>
+      <w:r>
+        <w:rPr>
+          <w:rFonts w:ascii="Courier New" w:eastAsia="Times New Roman" w:hAnsi="Courier New" w:cs="Courier New"/>
+          <w:sz w:val="20"/>
+          <w:szCs w:val="20"/>
+        </w:rPr>
+        <w:t>['banana', 'apple', 'kiwi', 'banana', 'pear', 'apple', 'orange']</w:t>
+      </w:r>
+    </w:p>
+    <w:p>
+      <w:pPr>
+        <w:tabs>
+          <w:tab w:val="left" w:pos="916"/>
+          <w:tab w:val="left" w:pos="1832"/>
+          <w:tab w:val="left" w:pos="2748"/>
+          <w:tab w:val="left" w:pos="3664"/>
+          <w:tab w:val="left" w:pos="4580"/>
+          <w:tab w:val="left" w:pos="5496"/>
+          <w:tab w:val="left" w:pos="6412"/>
+          <w:tab w:val="left" w:pos="7328"/>
+          <w:tab w:val="left" w:pos="8244"/>
+          <w:tab w:val="left" w:pos="9160"/>
+          <w:tab w:val="left" w:pos="10076"/>
+          <w:tab w:val="left" w:pos="10992"/>
+          <w:tab w:val="left" w:pos="11908"/>
+          <w:tab w:val="left" w:pos="12824"/>
+          <w:tab w:val="left" w:pos="13740"/>
+          <w:tab w:val="left" w:pos="14656"/>
+        </w:tabs>
+        <w:rPr>
+          <w:rFonts w:ascii="Courier New" w:eastAsia="Times New Roman" w:hAnsi="Courier New" w:cs="Courier New"/>
+          <w:sz w:val="20"/>
+          <w:szCs w:val="20"/>
+        </w:rPr>
+      </w:pPr>
+      <w:r>
+        <w:rPr>
+          <w:rFonts w:ascii="Courier New" w:eastAsia="Times New Roman" w:hAnsi="Courier New" w:cs="Courier New"/>
+          <w:sz w:val="20"/>
+          <w:szCs w:val="20"/>
+        </w:rPr>
+        <w:t xml:space="preserve">&gt;&gt;&gt; </w:t>
+      </w:r>
+      <w:proofErr w:type="spellStart"/>
+      <w:r>
+        <w:rPr>
+          <w:rFonts w:ascii="Courier New" w:eastAsia="Times New Roman" w:hAnsi="Courier New" w:cs="Courier New"/>
+          <w:sz w:val="20"/>
+          <w:szCs w:val="20"/>
+        </w:rPr>
+        <w:t>fruits.append</w:t>
+      </w:r>
+      <w:proofErr w:type="spellEnd"/>
+      <w:r>
+        <w:rPr>
+          <w:rFonts w:ascii="Courier New" w:eastAsia="Times New Roman" w:hAnsi="Courier New" w:cs="Courier New"/>
+          <w:sz w:val="20"/>
+          <w:szCs w:val="20"/>
+        </w:rPr>
+        <w:t>('grape')</w:t>
+      </w:r>
+    </w:p>
+    <w:p>
+      <w:pPr>
+        <w:tabs>
+          <w:tab w:val="left" w:pos="916"/>
+          <w:tab w:val="left" w:pos="1832"/>
+          <w:tab w:val="left" w:pos="2748"/>
+          <w:tab w:val="left" w:pos="3664"/>
+          <w:tab w:val="left" w:pos="4580"/>
+          <w:tab w:val="left" w:pos="5496"/>
+          <w:tab w:val="left" w:pos="6412"/>
+          <w:tab w:val="left" w:pos="7328"/>
+          <w:tab w:val="left" w:pos="8244"/>
+          <w:tab w:val="left" w:pos="9160"/>
+          <w:tab w:val="left" w:pos="10076"/>
+          <w:tab w:val="left" w:pos="10992"/>
+          <w:tab w:val="left" w:pos="11908"/>
+          <w:tab w:val="left" w:pos="12824"/>
+          <w:tab w:val="left" w:pos="13740"/>
+          <w:tab w:val="left" w:pos="14656"/>
+        </w:tabs>
+        <w:rPr>
+          <w:rFonts w:ascii="Courier New" w:eastAsia="Times New Roman" w:hAnsi="Courier New" w:cs="Courier New"/>
+          <w:sz w:val="20"/>
+          <w:szCs w:val="20"/>
+        </w:rPr>
+      </w:pPr>
+      <w:r>
+        <w:rPr>
+          <w:rFonts w:ascii="Courier New" w:eastAsia="Times New Roman" w:hAnsi="Courier New" w:cs="Courier New"/>
+          <w:sz w:val="20"/>
+          <w:szCs w:val="20"/>
+        </w:rPr>
+        <w:t>&gt;&gt;&gt; fruits</w:t>
+      </w:r>
+    </w:p>
+    <w:p>
+      <w:pPr>
+        <w:tabs>
+          <w:tab w:val="left" w:pos="916"/>
+          <w:tab w:val="left" w:pos="1832"/>
+          <w:tab w:val="left" w:pos="2748"/>
+          <w:tab w:val="left" w:pos="3664"/>
+          <w:tab w:val="left" w:pos="4580"/>
+          <w:tab w:val="left" w:pos="5496"/>
+          <w:tab w:val="left" w:pos="6412"/>
+          <w:tab w:val="left" w:pos="7328"/>
+          <w:tab w:val="left" w:pos="8244"/>
+          <w:tab w:val="left" w:pos="9160"/>
+          <w:tab w:val="left" w:pos="10076"/>
+          <w:tab w:val="left" w:pos="10992"/>
+          <w:tab w:val="left" w:pos="11908"/>
+          <w:tab w:val="left" w:pos="12824"/>
+          <w:tab w:val="left" w:pos="13740"/>
+          <w:tab w:val="left" w:pos="14656"/>
+        </w:tabs>
+        <w:rPr>
+          <w:rFonts w:ascii="Courier New" w:eastAsia="Times New Roman" w:hAnsi="Courier New" w:cs="Courier New"/>
+          <w:sz w:val="20"/>
+          <w:szCs w:val="20"/>
+        </w:rPr>
+      </w:pPr>
+      <w:r>
+        <w:rPr>
+          <w:rFonts w:ascii="Courier New" w:eastAsia="Times New Roman" w:hAnsi="Courier New" w:cs="Courier New"/>
+          <w:sz w:val="20"/>
+          <w:szCs w:val="20"/>
+        </w:rPr>
+        <w:t>['banana', 'apple', 'kiwi', 'banana', 'pear', 'apple', 'orange', 'grape']</w:t>
+      </w:r>
+    </w:p>
+    <w:p>
+      <w:pPr>
+        <w:tabs>
+          <w:tab w:val="left" w:pos="916"/>
+          <w:tab w:val="left" w:pos="1832"/>
+          <w:tab w:val="left" w:pos="2748"/>
+          <w:tab w:val="left" w:pos="3664"/>
+          <w:tab w:val="left" w:pos="4580"/>
+          <w:tab w:val="left" w:pos="5496"/>
+          <w:tab w:val="left" w:pos="6412"/>
+          <w:tab w:val="left" w:pos="7328"/>
+          <w:tab w:val="left" w:pos="8244"/>
+          <w:tab w:val="left" w:pos="9160"/>
+          <w:tab w:val="left" w:pos="10076"/>
+          <w:tab w:val="left" w:pos="10992"/>
+          <w:tab w:val="left" w:pos="11908"/>
+          <w:tab w:val="left" w:pos="12824"/>
+          <w:tab w:val="left" w:pos="13740"/>
+          <w:tab w:val="left" w:pos="14656"/>
+        </w:tabs>
+        <w:rPr>
+          <w:rFonts w:ascii="Courier New" w:eastAsia="Times New Roman" w:hAnsi="Courier New" w:cs="Courier New"/>
+          <w:sz w:val="20"/>
+          <w:szCs w:val="20"/>
+        </w:rPr>
+      </w:pPr>
+      <w:r>
+        <w:rPr>
+          <w:rFonts w:ascii="Courier New" w:eastAsia="Times New Roman" w:hAnsi="Courier New" w:cs="Courier New"/>
+          <w:sz w:val="20"/>
+          <w:szCs w:val="20"/>
+        </w:rPr>
+        <w:t xml:space="preserve">&gt;&gt;&gt; </w:t>
+      </w:r>
+      <w:proofErr w:type="spellStart"/>
+      <w:r>
+        <w:rPr>
+          <w:rFonts w:ascii="Courier New" w:eastAsia="Times New Roman" w:hAnsi="Courier New" w:cs="Courier New"/>
+          <w:sz w:val="20"/>
+          <w:szCs w:val="20"/>
+        </w:rPr>
+        <w:t>fruits.sort</w:t>
+      </w:r>
+      <w:proofErr w:type="spellEnd"/>
+      <w:r>
+        <w:rPr>
+          <w:rFonts w:ascii="Courier New" w:eastAsia="Times New Roman" w:hAnsi="Courier New" w:cs="Courier New"/>
+          <w:sz w:val="20"/>
+          <w:szCs w:val="20"/>
+        </w:rPr>
+        <w:t>()</w:t>
+      </w:r>
+    </w:p>
+    <w:p>
+      <w:pPr>
+        <w:tabs>
+          <w:tab w:val="left" w:pos="916"/>
+          <w:tab w:val="left" w:pos="1832"/>
+          <w:tab w:val="left" w:pos="2748"/>
+          <w:tab w:val="left" w:pos="3664"/>
+          <w:tab w:val="left" w:pos="4580"/>
+          <w:tab w:val="left" w:pos="5496"/>
+          <w:tab w:val="left" w:pos="6412"/>
+          <w:tab w:val="left" w:pos="7328"/>
+          <w:tab w:val="left" w:pos="8244"/>
+          <w:tab w:val="left" w:pos="9160"/>
+          <w:tab w:val="left" w:pos="10076"/>
+          <w:tab w:val="left" w:pos="10992"/>
+          <w:tab w:val="left" w:pos="11908"/>
+          <w:tab w:val="left" w:pos="12824"/>
+          <w:tab w:val="left" w:pos="13740"/>
+          <w:tab w:val="left" w:pos="14656"/>
+        </w:tabs>
+        <w:rPr>
+          <w:rFonts w:ascii="Courier New" w:eastAsia="Times New Roman" w:hAnsi="Courier New" w:cs="Courier New"/>
+          <w:sz w:val="20"/>
+          <w:szCs w:val="20"/>
+        </w:rPr>
+      </w:pPr>
+      <w:r>
+        <w:rPr>
+          <w:rFonts w:ascii="Courier New" w:eastAsia="Times New Roman" w:hAnsi="Courier New" w:cs="Courier New"/>
+          <w:sz w:val="20"/>
+          <w:szCs w:val="20"/>
+        </w:rPr>
+        <w:t>&gt;&gt;&gt; fruits</w:t>
+      </w:r>
+    </w:p>
+    <w:p>
+      <w:pPr>
+        <w:tabs>
+          <w:tab w:val="left" w:pos="916"/>
+          <w:tab w:val="left" w:pos="1832"/>
+          <w:tab w:val="left" w:pos="2748"/>
+          <w:tab w:val="left" w:pos="3664"/>
+          <w:tab w:val="left" w:pos="4580"/>
+          <w:tab w:val="left" w:pos="5496"/>
+          <w:tab w:val="left" w:pos="6412"/>
+          <w:tab w:val="left" w:pos="7328"/>
+          <w:tab w:val="left" w:pos="8244"/>
+          <w:tab w:val="left" w:pos="9160"/>
+          <w:tab w:val="left" w:pos="10076"/>
+          <w:tab w:val="left" w:pos="10992"/>
+          <w:tab w:val="left" w:pos="11908"/>
+          <w:tab w:val="left" w:pos="12824"/>
+          <w:tab w:val="left" w:pos="13740"/>
+          <w:tab w:val="left" w:pos="14656"/>
+        </w:tabs>
+        <w:rPr>
+          <w:rFonts w:ascii="Courier New" w:eastAsia="Times New Roman" w:hAnsi="Courier New" w:cs="Courier New"/>
+          <w:sz w:val="20"/>
+          <w:szCs w:val="20"/>
+        </w:rPr>
+      </w:pPr>
+      <w:r>
+        <w:rPr>
+          <w:rFonts w:ascii="Courier New" w:eastAsia="Times New Roman" w:hAnsi="Courier New" w:cs="Courier New"/>
+          <w:sz w:val="20"/>
+          <w:szCs w:val="20"/>
+        </w:rPr>
+        <w:t>['apple', 'apple', 'banana', 'banana', 'grape', 'kiwi', 'orange', 'pear']</w:t>
+      </w:r>
+    </w:p>
+    <w:p>
+      <w:pPr>
+        <w:tabs>
+          <w:tab w:val="left" w:pos="916"/>
+          <w:tab w:val="left" w:pos="1832"/>
+          <w:tab w:val="left" w:pos="2748"/>
+          <w:tab w:val="left" w:pos="3664"/>
+          <w:tab w:val="left" w:pos="4580"/>
+          <w:tab w:val="left" w:pos="5496"/>
+          <w:tab w:val="left" w:pos="6412"/>
+          <w:tab w:val="left" w:pos="7328"/>
+          <w:tab w:val="left" w:pos="8244"/>
+          <w:tab w:val="left" w:pos="9160"/>
+          <w:tab w:val="left" w:pos="10076"/>
+          <w:tab w:val="left" w:pos="10992"/>
+          <w:tab w:val="left" w:pos="11908"/>
+          <w:tab w:val="left" w:pos="12824"/>
+          <w:tab w:val="left" w:pos="13740"/>
+          <w:tab w:val="left" w:pos="14656"/>
+        </w:tabs>
+        <w:rPr>
+          <w:rFonts w:ascii="Courier New" w:eastAsia="Times New Roman" w:hAnsi="Courier New" w:cs="Courier New"/>
+          <w:sz w:val="20"/>
+          <w:szCs w:val="20"/>
+        </w:rPr>
+      </w:pPr>
+      <w:r>
+        <w:rPr>
+          <w:rFonts w:ascii="Courier New" w:eastAsia="Times New Roman" w:hAnsi="Courier New" w:cs="Courier New"/>
+          <w:sz w:val="20"/>
+          <w:szCs w:val="20"/>
+        </w:rPr>
+        <w:t xml:space="preserve">&gt;&gt;&gt; </w:t>
+      </w:r>
+      <w:proofErr w:type="spellStart"/>
+      <w:r>
+        <w:rPr>
+          <w:rFonts w:ascii="Courier New" w:eastAsia="Times New Roman" w:hAnsi="Courier New" w:cs="Courier New"/>
+          <w:sz w:val="20"/>
+          <w:szCs w:val="20"/>
+        </w:rPr>
+        <w:t>fruits.pop</w:t>
+      </w:r>
+      <w:proofErr w:type="spellEnd"/>
+      <w:r>
+        <w:rPr>
+          <w:rFonts w:ascii="Courier New" w:eastAsia="Times New Roman" w:hAnsi="Courier New" w:cs="Courier New"/>
+          <w:sz w:val="20"/>
+          <w:szCs w:val="20"/>
+        </w:rPr>
+        <w:t>()</w:t>
+      </w:r>
+    </w:p>
+    <w:p>
+      <w:pPr>
+        <w:tabs>
+          <w:tab w:val="left" w:pos="916"/>
+          <w:tab w:val="left" w:pos="1832"/>
+          <w:tab w:val="left" w:pos="2748"/>
+          <w:tab w:val="left" w:pos="3664"/>
+          <w:tab w:val="left" w:pos="4580"/>
+          <w:tab w:val="left" w:pos="5496"/>
+          <w:tab w:val="left" w:pos="6412"/>
+          <w:tab w:val="left" w:pos="7328"/>
+          <w:tab w:val="left" w:pos="8244"/>
+          <w:tab w:val="left" w:pos="9160"/>
+          <w:tab w:val="left" w:pos="10076"/>
+          <w:tab w:val="left" w:pos="10992"/>
+          <w:tab w:val="left" w:pos="11908"/>
+          <w:tab w:val="left" w:pos="12824"/>
+          <w:tab w:val="left" w:pos="13740"/>
+          <w:tab w:val="left" w:pos="14656"/>
+        </w:tabs>
+        <w:rPr>
+          <w:rFonts w:ascii="Courier New" w:eastAsia="Times New Roman" w:hAnsi="Courier New" w:cs="Courier New"/>
+          <w:sz w:val="20"/>
+          <w:szCs w:val="20"/>
+        </w:rPr>
+      </w:pPr>
+      <w:r>
+        <w:rPr>
+          <w:rFonts w:ascii="Courier New" w:eastAsia="Times New Roman" w:hAnsi="Courier New" w:cs="Courier New"/>
+          <w:sz w:val="20"/>
+          <w:szCs w:val="20"/>
+        </w:rPr>
+        <w:t>'pear'</w:t>
+      </w:r>
+    </w:p>
+    <w:p>
+      <w:pPr>
+        <w:spacing w:before="100" w:beforeAutospacing="1" w:after="100" w:afterAutospacing="1"/>
+        <w:rPr>
+          <w:rFonts w:ascii="Times New Roman" w:eastAsia="Times New Roman" w:hAnsi="Times New Roman" w:cs="Times New Roman"/>
+        </w:rPr>
+      </w:pPr>
     </w:p>
     <w:p>
       <w:pPr>

</xml_diff>

<commit_message>
Added Python list methods & sample code (#3)
</commit_message>
<xml_diff>
--- a/lists/lists_append.docx
+++ b/lists/lists_append.docx
@@ -7,12 +7,10 @@
         <w:pStyle w:val="Heading1"/>
       </w:pPr>
       <w:proofErr w:type="spellStart"/>
-      <w:proofErr w:type="gramStart"/>
       <w:r>
         <w:t>list.append</w:t>
       </w:r>
       <w:proofErr w:type="spellEnd"/>
-      <w:proofErr w:type="gramEnd"/>
       <w:r>
         <w:t>(</w:t>
       </w:r>
@@ -79,12 +77,10 @@
         <w:pStyle w:val="Heading1"/>
       </w:pPr>
       <w:proofErr w:type="spellStart"/>
-      <w:proofErr w:type="gramStart"/>
       <w:r>
         <w:t>list.extend</w:t>
       </w:r>
       <w:proofErr w:type="spellEnd"/>
-      <w:proofErr w:type="gramEnd"/>
       <w:r>
         <w:t>(</w:t>
       </w:r>
@@ -177,12 +173,10 @@
         <w:pStyle w:val="Heading1"/>
       </w:pPr>
       <w:proofErr w:type="spellStart"/>
-      <w:proofErr w:type="gramStart"/>
       <w:r>
         <w:t>list.insert</w:t>
       </w:r>
       <w:proofErr w:type="spellEnd"/>
-      <w:proofErr w:type="gramEnd"/>
       <w:r>
         <w:t>(</w:t>
       </w:r>
@@ -221,100 +215,958 @@
         <w:rPr>
           <w:rFonts w:ascii="Times New Roman" w:eastAsia="Times New Roman" w:hAnsi="Times New Roman" w:cs="Times New Roman"/>
         </w:rPr>
-        <w:t xml:space="preserve">Insert an item at a given position. The first argument is the index of the element before which to insert, so </w:t>
-      </w:r>
-      <w:proofErr w:type="spellStart"/>
-      <w:r>
-        <w:rPr>
-          <w:rFonts w:ascii="Times New Roman" w:eastAsia="Times New Roman" w:hAnsi="Times New Roman" w:cs="Times New Roman"/>
-          <w:sz w:val="20"/>
-          <w:szCs w:val="20"/>
-        </w:rPr>
-        <w:t>a.insert</w:t>
-      </w:r>
-      <w:proofErr w:type="spellEnd"/>
-      <w:r>
-        <w:rPr>
-          <w:rFonts w:ascii="Times New Roman" w:eastAsia="Times New Roman" w:hAnsi="Times New Roman" w:cs="Times New Roman"/>
-          <w:sz w:val="20"/>
-          <w:szCs w:val="20"/>
-        </w:rPr>
-        <w:t>(0, x)</w:t>
-      </w:r>
-      <w:r>
-        <w:rPr>
-          <w:rFonts w:ascii="Times New Roman" w:eastAsia="Times New Roman" w:hAnsi="Times New Roman" w:cs="Times New Roman"/>
-        </w:rPr>
-        <w:t xml:space="preserve"> inserts at the front of the list, and </w:t>
-      </w:r>
-      <w:proofErr w:type="spellStart"/>
-      <w:r>
-        <w:rPr>
-          <w:rFonts w:ascii="Times New Roman" w:eastAsia="Times New Roman" w:hAnsi="Times New Roman" w:cs="Times New Roman"/>
-          <w:sz w:val="20"/>
-          <w:szCs w:val="20"/>
-        </w:rPr>
-        <w:t>a.insert</w:t>
-      </w:r>
-      <w:proofErr w:type="spellEnd"/>
-      <w:r>
-        <w:rPr>
-          <w:rFonts w:ascii="Times New Roman" w:eastAsia="Times New Roman" w:hAnsi="Times New Roman" w:cs="Times New Roman"/>
-          <w:sz w:val="20"/>
-          <w:szCs w:val="20"/>
-        </w:rPr>
-        <w:t>(</w:t>
-      </w:r>
-      <w:proofErr w:type="spellStart"/>
-      <w:r>
-        <w:rPr>
-          <w:rFonts w:ascii="Times New Roman" w:eastAsia="Times New Roman" w:hAnsi="Times New Roman" w:cs="Times New Roman"/>
-          <w:sz w:val="20"/>
-          <w:szCs w:val="20"/>
-        </w:rPr>
-        <w:t>len</w:t>
-      </w:r>
-      <w:proofErr w:type="spellEnd"/>
-      <w:r>
-        <w:rPr>
-          <w:rFonts w:ascii="Times New Roman" w:eastAsia="Times New Roman" w:hAnsi="Times New Roman" w:cs="Times New Roman"/>
-          <w:sz w:val="20"/>
-          <w:szCs w:val="20"/>
-        </w:rPr>
-        <w:t>(a), x)</w:t>
-      </w:r>
-      <w:r>
-        <w:rPr>
-          <w:rFonts w:ascii="Times New Roman" w:eastAsia="Times New Roman" w:hAnsi="Times New Roman" w:cs="Times New Roman"/>
-        </w:rPr>
-        <w:t xml:space="preserve"> is equivalent to </w:t>
-      </w:r>
-      <w:proofErr w:type="spellStart"/>
-      <w:r>
-        <w:rPr>
-          <w:rFonts w:ascii="Times New Roman" w:eastAsia="Times New Roman" w:hAnsi="Times New Roman" w:cs="Times New Roman"/>
-          <w:sz w:val="20"/>
-          <w:szCs w:val="20"/>
-        </w:rPr>
-        <w:t>a.append</w:t>
-      </w:r>
-      <w:proofErr w:type="spellEnd"/>
-      <w:r>
-        <w:rPr>
-          <w:rFonts w:ascii="Times New Roman" w:eastAsia="Times New Roman" w:hAnsi="Times New Roman" w:cs="Times New Roman"/>
-          <w:sz w:val="20"/>
-          <w:szCs w:val="20"/>
-        </w:rPr>
-        <w:t>(x)</w:t>
-      </w:r>
-      <w:r>
-        <w:rPr>
-          <w:rFonts w:ascii="Times New Roman" w:eastAsia="Times New Roman" w:hAnsi="Times New Roman" w:cs="Times New Roman"/>
-        </w:rPr>
-        <w:t>.</w:t>
+        <w:t>Insert an item at a given posit</w:t>
       </w:r>
       <w:bookmarkStart w:id="0" w:name="_GoBack"/>
       <w:bookmarkEnd w:id="0"/>
+      <w:r>
+        <w:rPr>
+          <w:rFonts w:ascii="Times New Roman" w:eastAsia="Times New Roman" w:hAnsi="Times New Roman" w:cs="Times New Roman"/>
+        </w:rPr>
+        <w:t xml:space="preserve">ion. The first argument is the index of the element before which to insert, so </w:t>
+      </w:r>
+      <w:proofErr w:type="spellStart"/>
+      <w:r>
+        <w:rPr>
+          <w:rFonts w:ascii="Times New Roman" w:eastAsia="Times New Roman" w:hAnsi="Times New Roman" w:cs="Times New Roman"/>
+          <w:sz w:val="20"/>
+          <w:szCs w:val="20"/>
+        </w:rPr>
+        <w:t>a.insert</w:t>
+      </w:r>
+      <w:proofErr w:type="spellEnd"/>
+      <w:r>
+        <w:rPr>
+          <w:rFonts w:ascii="Times New Roman" w:eastAsia="Times New Roman" w:hAnsi="Times New Roman" w:cs="Times New Roman"/>
+          <w:sz w:val="20"/>
+          <w:szCs w:val="20"/>
+        </w:rPr>
+        <w:t>(0, x)</w:t>
+      </w:r>
+      <w:r>
+        <w:rPr>
+          <w:rFonts w:ascii="Times New Roman" w:eastAsia="Times New Roman" w:hAnsi="Times New Roman" w:cs="Times New Roman"/>
+        </w:rPr>
+        <w:t xml:space="preserve"> inserts at the front of the list, and </w:t>
+      </w:r>
+      <w:proofErr w:type="spellStart"/>
+      <w:r>
+        <w:rPr>
+          <w:rFonts w:ascii="Times New Roman" w:eastAsia="Times New Roman" w:hAnsi="Times New Roman" w:cs="Times New Roman"/>
+          <w:sz w:val="20"/>
+          <w:szCs w:val="20"/>
+        </w:rPr>
+        <w:t>a.insert</w:t>
+      </w:r>
+      <w:proofErr w:type="spellEnd"/>
+      <w:r>
+        <w:rPr>
+          <w:rFonts w:ascii="Times New Roman" w:eastAsia="Times New Roman" w:hAnsi="Times New Roman" w:cs="Times New Roman"/>
+          <w:sz w:val="20"/>
+          <w:szCs w:val="20"/>
+        </w:rPr>
+        <w:t>(</w:t>
+      </w:r>
+      <w:proofErr w:type="spellStart"/>
+      <w:r>
+        <w:rPr>
+          <w:rFonts w:ascii="Times New Roman" w:eastAsia="Times New Roman" w:hAnsi="Times New Roman" w:cs="Times New Roman"/>
+          <w:sz w:val="20"/>
+          <w:szCs w:val="20"/>
+        </w:rPr>
+        <w:t>len</w:t>
+      </w:r>
+      <w:proofErr w:type="spellEnd"/>
+      <w:r>
+        <w:rPr>
+          <w:rFonts w:ascii="Times New Roman" w:eastAsia="Times New Roman" w:hAnsi="Times New Roman" w:cs="Times New Roman"/>
+          <w:sz w:val="20"/>
+          <w:szCs w:val="20"/>
+        </w:rPr>
+        <w:t>(a), x)</w:t>
+      </w:r>
+      <w:r>
+        <w:rPr>
+          <w:rFonts w:ascii="Times New Roman" w:eastAsia="Times New Roman" w:hAnsi="Times New Roman" w:cs="Times New Roman"/>
+        </w:rPr>
+        <w:t xml:space="preserve"> is equivalent to </w:t>
+      </w:r>
+      <w:proofErr w:type="spellStart"/>
+      <w:r>
+        <w:rPr>
+          <w:rFonts w:ascii="Times New Roman" w:eastAsia="Times New Roman" w:hAnsi="Times New Roman" w:cs="Times New Roman"/>
+          <w:sz w:val="20"/>
+          <w:szCs w:val="20"/>
+        </w:rPr>
+        <w:t>a.append</w:t>
+      </w:r>
+      <w:proofErr w:type="spellEnd"/>
+      <w:r>
+        <w:rPr>
+          <w:rFonts w:ascii="Times New Roman" w:eastAsia="Times New Roman" w:hAnsi="Times New Roman" w:cs="Times New Roman"/>
+          <w:sz w:val="20"/>
+          <w:szCs w:val="20"/>
+        </w:rPr>
+        <w:t>(x)</w:t>
+      </w:r>
+      <w:r>
+        <w:rPr>
+          <w:rFonts w:ascii="Times New Roman" w:eastAsia="Times New Roman" w:hAnsi="Times New Roman" w:cs="Times New Roman"/>
+        </w:rPr>
+        <w:t>.</w:t>
+      </w:r>
+    </w:p>
+    <w:p>
+      <w:pPr>
+        <w:tabs>
+          <w:tab w:val="left" w:pos="916"/>
+          <w:tab w:val="left" w:pos="1832"/>
+          <w:tab w:val="left" w:pos="2748"/>
+          <w:tab w:val="left" w:pos="3664"/>
+          <w:tab w:val="left" w:pos="4580"/>
+          <w:tab w:val="left" w:pos="5496"/>
+          <w:tab w:val="left" w:pos="6412"/>
+          <w:tab w:val="left" w:pos="7328"/>
+          <w:tab w:val="left" w:pos="8244"/>
+          <w:tab w:val="left" w:pos="9160"/>
+          <w:tab w:val="left" w:pos="10076"/>
+          <w:tab w:val="left" w:pos="10992"/>
+          <w:tab w:val="left" w:pos="11908"/>
+          <w:tab w:val="left" w:pos="12824"/>
+          <w:tab w:val="left" w:pos="13740"/>
+          <w:tab w:val="left" w:pos="14656"/>
+        </w:tabs>
+        <w:rPr>
+          <w:rFonts w:ascii="Courier New" w:eastAsia="Times New Roman" w:hAnsi="Courier New" w:cs="Courier New"/>
+          <w:sz w:val="20"/>
+          <w:szCs w:val="20"/>
+        </w:rPr>
+      </w:pPr>
+      <w:r>
+        <w:rPr>
+          <w:rFonts w:ascii="Courier New" w:eastAsia="Times New Roman" w:hAnsi="Courier New" w:cs="Courier New"/>
+          <w:sz w:val="20"/>
+          <w:szCs w:val="20"/>
+        </w:rPr>
+        <w:t>&gt;&gt;&gt; fruits = ['orange', 'apple', 'pear', 'banana', 'kiwi', 'apple', 'banana']</w:t>
+      </w:r>
+    </w:p>
+    <w:p>
+      <w:pPr>
+        <w:tabs>
+          <w:tab w:val="left" w:pos="916"/>
+          <w:tab w:val="left" w:pos="1832"/>
+          <w:tab w:val="left" w:pos="2748"/>
+          <w:tab w:val="left" w:pos="3664"/>
+          <w:tab w:val="left" w:pos="4580"/>
+          <w:tab w:val="left" w:pos="5496"/>
+          <w:tab w:val="left" w:pos="6412"/>
+          <w:tab w:val="left" w:pos="7328"/>
+          <w:tab w:val="left" w:pos="8244"/>
+          <w:tab w:val="left" w:pos="9160"/>
+          <w:tab w:val="left" w:pos="10076"/>
+          <w:tab w:val="left" w:pos="10992"/>
+          <w:tab w:val="left" w:pos="11908"/>
+          <w:tab w:val="left" w:pos="12824"/>
+          <w:tab w:val="left" w:pos="13740"/>
+          <w:tab w:val="left" w:pos="14656"/>
+        </w:tabs>
+        <w:rPr>
+          <w:rFonts w:ascii="Courier New" w:eastAsia="Times New Roman" w:hAnsi="Courier New" w:cs="Courier New"/>
+          <w:sz w:val="20"/>
+          <w:szCs w:val="20"/>
+        </w:rPr>
+      </w:pPr>
+      <w:r>
+        <w:rPr>
+          <w:rFonts w:ascii="Courier New" w:eastAsia="Times New Roman" w:hAnsi="Courier New" w:cs="Courier New"/>
+          <w:sz w:val="20"/>
+          <w:szCs w:val="20"/>
+        </w:rPr>
+        <w:t xml:space="preserve">&gt;&gt;&gt; </w:t>
+      </w:r>
+      <w:proofErr w:type="spellStart"/>
+      <w:r>
+        <w:rPr>
+          <w:rFonts w:ascii="Courier New" w:eastAsia="Times New Roman" w:hAnsi="Courier New" w:cs="Courier New"/>
+          <w:sz w:val="20"/>
+          <w:szCs w:val="20"/>
+        </w:rPr>
+        <w:t>fruits.count</w:t>
+      </w:r>
+      <w:proofErr w:type="spellEnd"/>
+      <w:r>
+        <w:rPr>
+          <w:rFonts w:ascii="Courier New" w:eastAsia="Times New Roman" w:hAnsi="Courier New" w:cs="Courier New"/>
+          <w:sz w:val="20"/>
+          <w:szCs w:val="20"/>
+        </w:rPr>
+        <w:t>('apple')</w:t>
+      </w:r>
+    </w:p>
+    <w:p>
+      <w:pPr>
+        <w:tabs>
+          <w:tab w:val="left" w:pos="916"/>
+          <w:tab w:val="left" w:pos="1832"/>
+          <w:tab w:val="left" w:pos="2748"/>
+          <w:tab w:val="left" w:pos="3664"/>
+          <w:tab w:val="left" w:pos="4580"/>
+          <w:tab w:val="left" w:pos="5496"/>
+          <w:tab w:val="left" w:pos="6412"/>
+          <w:tab w:val="left" w:pos="7328"/>
+          <w:tab w:val="left" w:pos="8244"/>
+          <w:tab w:val="left" w:pos="9160"/>
+          <w:tab w:val="left" w:pos="10076"/>
+          <w:tab w:val="left" w:pos="10992"/>
+          <w:tab w:val="left" w:pos="11908"/>
+          <w:tab w:val="left" w:pos="12824"/>
+          <w:tab w:val="left" w:pos="13740"/>
+          <w:tab w:val="left" w:pos="14656"/>
+        </w:tabs>
+        <w:rPr>
+          <w:rFonts w:ascii="Courier New" w:eastAsia="Times New Roman" w:hAnsi="Courier New" w:cs="Courier New"/>
+          <w:sz w:val="20"/>
+          <w:szCs w:val="20"/>
+        </w:rPr>
+      </w:pPr>
+      <w:r>
+        <w:rPr>
+          <w:rFonts w:ascii="Courier New" w:eastAsia="Times New Roman" w:hAnsi="Courier New" w:cs="Courier New"/>
+          <w:sz w:val="20"/>
+          <w:szCs w:val="20"/>
+        </w:rPr>
+        <w:t>2</w:t>
+      </w:r>
+    </w:p>
+    <w:p>
+      <w:pPr>
+        <w:tabs>
+          <w:tab w:val="left" w:pos="916"/>
+          <w:tab w:val="left" w:pos="1832"/>
+          <w:tab w:val="left" w:pos="2748"/>
+          <w:tab w:val="left" w:pos="3664"/>
+          <w:tab w:val="left" w:pos="4580"/>
+          <w:tab w:val="left" w:pos="5496"/>
+          <w:tab w:val="left" w:pos="6412"/>
+          <w:tab w:val="left" w:pos="7328"/>
+          <w:tab w:val="left" w:pos="8244"/>
+          <w:tab w:val="left" w:pos="9160"/>
+          <w:tab w:val="left" w:pos="10076"/>
+          <w:tab w:val="left" w:pos="10992"/>
+          <w:tab w:val="left" w:pos="11908"/>
+          <w:tab w:val="left" w:pos="12824"/>
+          <w:tab w:val="left" w:pos="13740"/>
+          <w:tab w:val="left" w:pos="14656"/>
+        </w:tabs>
+        <w:rPr>
+          <w:rFonts w:ascii="Courier New" w:eastAsia="Times New Roman" w:hAnsi="Courier New" w:cs="Courier New"/>
+          <w:sz w:val="20"/>
+          <w:szCs w:val="20"/>
+        </w:rPr>
+      </w:pPr>
+      <w:r>
+        <w:rPr>
+          <w:rFonts w:ascii="Courier New" w:eastAsia="Times New Roman" w:hAnsi="Courier New" w:cs="Courier New"/>
+          <w:sz w:val="20"/>
+          <w:szCs w:val="20"/>
+        </w:rPr>
+        <w:t xml:space="preserve">&gt;&gt;&gt; </w:t>
+      </w:r>
+      <w:proofErr w:type="spellStart"/>
+      <w:r>
+        <w:rPr>
+          <w:rFonts w:ascii="Courier New" w:eastAsia="Times New Roman" w:hAnsi="Courier New" w:cs="Courier New"/>
+          <w:sz w:val="20"/>
+          <w:szCs w:val="20"/>
+        </w:rPr>
+        <w:t>fruits.count</w:t>
+      </w:r>
+      <w:proofErr w:type="spellEnd"/>
+      <w:r>
+        <w:rPr>
+          <w:rFonts w:ascii="Courier New" w:eastAsia="Times New Roman" w:hAnsi="Courier New" w:cs="Courier New"/>
+          <w:sz w:val="20"/>
+          <w:szCs w:val="20"/>
+        </w:rPr>
+        <w:t>('tangerine')</w:t>
+      </w:r>
+    </w:p>
+    <w:p>
+      <w:pPr>
+        <w:tabs>
+          <w:tab w:val="left" w:pos="916"/>
+          <w:tab w:val="left" w:pos="1832"/>
+          <w:tab w:val="left" w:pos="2748"/>
+          <w:tab w:val="left" w:pos="3664"/>
+          <w:tab w:val="left" w:pos="4580"/>
+          <w:tab w:val="left" w:pos="5496"/>
+          <w:tab w:val="left" w:pos="6412"/>
+          <w:tab w:val="left" w:pos="7328"/>
+          <w:tab w:val="left" w:pos="8244"/>
+          <w:tab w:val="left" w:pos="9160"/>
+          <w:tab w:val="left" w:pos="10076"/>
+          <w:tab w:val="left" w:pos="10992"/>
+          <w:tab w:val="left" w:pos="11908"/>
+          <w:tab w:val="left" w:pos="12824"/>
+          <w:tab w:val="left" w:pos="13740"/>
+          <w:tab w:val="left" w:pos="14656"/>
+        </w:tabs>
+        <w:rPr>
+          <w:rFonts w:ascii="Courier New" w:eastAsia="Times New Roman" w:hAnsi="Courier New" w:cs="Courier New"/>
+          <w:sz w:val="20"/>
+          <w:szCs w:val="20"/>
+        </w:rPr>
+      </w:pPr>
+      <w:r>
+        <w:rPr>
+          <w:rFonts w:ascii="Courier New" w:eastAsia="Times New Roman" w:hAnsi="Courier New" w:cs="Courier New"/>
+          <w:sz w:val="20"/>
+          <w:szCs w:val="20"/>
+        </w:rPr>
+        <w:t>0</w:t>
+      </w:r>
+    </w:p>
+    <w:p>
+      <w:pPr>
+        <w:tabs>
+          <w:tab w:val="left" w:pos="916"/>
+          <w:tab w:val="left" w:pos="1832"/>
+          <w:tab w:val="left" w:pos="2748"/>
+          <w:tab w:val="left" w:pos="3664"/>
+          <w:tab w:val="left" w:pos="4580"/>
+          <w:tab w:val="left" w:pos="5496"/>
+          <w:tab w:val="left" w:pos="6412"/>
+          <w:tab w:val="left" w:pos="7328"/>
+          <w:tab w:val="left" w:pos="8244"/>
+          <w:tab w:val="left" w:pos="9160"/>
+          <w:tab w:val="left" w:pos="10076"/>
+          <w:tab w:val="left" w:pos="10992"/>
+          <w:tab w:val="left" w:pos="11908"/>
+          <w:tab w:val="left" w:pos="12824"/>
+          <w:tab w:val="left" w:pos="13740"/>
+          <w:tab w:val="left" w:pos="14656"/>
+        </w:tabs>
+        <w:rPr>
+          <w:rFonts w:ascii="Courier New" w:eastAsia="Times New Roman" w:hAnsi="Courier New" w:cs="Courier New"/>
+          <w:sz w:val="20"/>
+          <w:szCs w:val="20"/>
+        </w:rPr>
+      </w:pPr>
+      <w:r>
+        <w:rPr>
+          <w:rFonts w:ascii="Courier New" w:eastAsia="Times New Roman" w:hAnsi="Courier New" w:cs="Courier New"/>
+          <w:sz w:val="20"/>
+          <w:szCs w:val="20"/>
+        </w:rPr>
+        <w:t xml:space="preserve">&gt;&gt;&gt; </w:t>
+      </w:r>
+      <w:proofErr w:type="spellStart"/>
+      <w:r>
+        <w:rPr>
+          <w:rFonts w:ascii="Courier New" w:eastAsia="Times New Roman" w:hAnsi="Courier New" w:cs="Courier New"/>
+          <w:sz w:val="20"/>
+          <w:szCs w:val="20"/>
+        </w:rPr>
+        <w:t>fruits.index</w:t>
+      </w:r>
+      <w:proofErr w:type="spellEnd"/>
+      <w:r>
+        <w:rPr>
+          <w:rFonts w:ascii="Courier New" w:eastAsia="Times New Roman" w:hAnsi="Courier New" w:cs="Courier New"/>
+          <w:sz w:val="20"/>
+          <w:szCs w:val="20"/>
+        </w:rPr>
+        <w:t>('banana')</w:t>
+      </w:r>
+    </w:p>
+    <w:p>
+      <w:pPr>
+        <w:tabs>
+          <w:tab w:val="left" w:pos="916"/>
+          <w:tab w:val="left" w:pos="1832"/>
+          <w:tab w:val="left" w:pos="2748"/>
+          <w:tab w:val="left" w:pos="3664"/>
+          <w:tab w:val="left" w:pos="4580"/>
+          <w:tab w:val="left" w:pos="5496"/>
+          <w:tab w:val="left" w:pos="6412"/>
+          <w:tab w:val="left" w:pos="7328"/>
+          <w:tab w:val="left" w:pos="8244"/>
+          <w:tab w:val="left" w:pos="9160"/>
+          <w:tab w:val="left" w:pos="10076"/>
+          <w:tab w:val="left" w:pos="10992"/>
+          <w:tab w:val="left" w:pos="11908"/>
+          <w:tab w:val="left" w:pos="12824"/>
+          <w:tab w:val="left" w:pos="13740"/>
+          <w:tab w:val="left" w:pos="14656"/>
+        </w:tabs>
+        <w:rPr>
+          <w:rFonts w:ascii="Courier New" w:eastAsia="Times New Roman" w:hAnsi="Courier New" w:cs="Courier New"/>
+          <w:sz w:val="20"/>
+          <w:szCs w:val="20"/>
+        </w:rPr>
+      </w:pPr>
+      <w:r>
+        <w:rPr>
+          <w:rFonts w:ascii="Courier New" w:eastAsia="Times New Roman" w:hAnsi="Courier New" w:cs="Courier New"/>
+          <w:sz w:val="20"/>
+          <w:szCs w:val="20"/>
+        </w:rPr>
+        <w:t>3</w:t>
+      </w:r>
+    </w:p>
+    <w:p>
+      <w:pPr>
+        <w:tabs>
+          <w:tab w:val="left" w:pos="916"/>
+          <w:tab w:val="left" w:pos="1832"/>
+          <w:tab w:val="left" w:pos="2748"/>
+          <w:tab w:val="left" w:pos="3664"/>
+          <w:tab w:val="left" w:pos="4580"/>
+          <w:tab w:val="left" w:pos="5496"/>
+          <w:tab w:val="left" w:pos="6412"/>
+          <w:tab w:val="left" w:pos="7328"/>
+          <w:tab w:val="left" w:pos="8244"/>
+          <w:tab w:val="left" w:pos="9160"/>
+          <w:tab w:val="left" w:pos="10076"/>
+          <w:tab w:val="left" w:pos="10992"/>
+          <w:tab w:val="left" w:pos="11908"/>
+          <w:tab w:val="left" w:pos="12824"/>
+          <w:tab w:val="left" w:pos="13740"/>
+          <w:tab w:val="left" w:pos="14656"/>
+        </w:tabs>
+        <w:rPr>
+          <w:rFonts w:ascii="Courier New" w:eastAsia="Times New Roman" w:hAnsi="Courier New" w:cs="Courier New"/>
+          <w:sz w:val="20"/>
+          <w:szCs w:val="20"/>
+        </w:rPr>
+      </w:pPr>
+      <w:r>
+        <w:rPr>
+          <w:rFonts w:ascii="Courier New" w:eastAsia="Times New Roman" w:hAnsi="Courier New" w:cs="Courier New"/>
+          <w:sz w:val="20"/>
+          <w:szCs w:val="20"/>
+        </w:rPr>
+        <w:t xml:space="preserve">&gt;&gt;&gt; </w:t>
+      </w:r>
+      <w:proofErr w:type="spellStart"/>
+      <w:r>
+        <w:rPr>
+          <w:rFonts w:ascii="Courier New" w:eastAsia="Times New Roman" w:hAnsi="Courier New" w:cs="Courier New"/>
+          <w:sz w:val="20"/>
+          <w:szCs w:val="20"/>
+        </w:rPr>
+        <w:t>fruits.index</w:t>
+      </w:r>
+      <w:proofErr w:type="spellEnd"/>
+      <w:r>
+        <w:rPr>
+          <w:rFonts w:ascii="Courier New" w:eastAsia="Times New Roman" w:hAnsi="Courier New" w:cs="Courier New"/>
+          <w:sz w:val="20"/>
+          <w:szCs w:val="20"/>
+        </w:rPr>
+        <w:t>('banana', 4)  # Find next banana starting a position 4</w:t>
+      </w:r>
+    </w:p>
+    <w:p>
+      <w:pPr>
+        <w:tabs>
+          <w:tab w:val="left" w:pos="916"/>
+          <w:tab w:val="left" w:pos="1832"/>
+          <w:tab w:val="left" w:pos="2748"/>
+          <w:tab w:val="left" w:pos="3664"/>
+          <w:tab w:val="left" w:pos="4580"/>
+          <w:tab w:val="left" w:pos="5496"/>
+          <w:tab w:val="left" w:pos="6412"/>
+          <w:tab w:val="left" w:pos="7328"/>
+          <w:tab w:val="left" w:pos="8244"/>
+          <w:tab w:val="left" w:pos="9160"/>
+          <w:tab w:val="left" w:pos="10076"/>
+          <w:tab w:val="left" w:pos="10992"/>
+          <w:tab w:val="left" w:pos="11908"/>
+          <w:tab w:val="left" w:pos="12824"/>
+          <w:tab w:val="left" w:pos="13740"/>
+          <w:tab w:val="left" w:pos="14656"/>
+        </w:tabs>
+        <w:rPr>
+          <w:rFonts w:ascii="Courier New" w:eastAsia="Times New Roman" w:hAnsi="Courier New" w:cs="Courier New"/>
+          <w:sz w:val="20"/>
+          <w:szCs w:val="20"/>
+        </w:rPr>
+      </w:pPr>
+      <w:r>
+        <w:rPr>
+          <w:rFonts w:ascii="Courier New" w:eastAsia="Times New Roman" w:hAnsi="Courier New" w:cs="Courier New"/>
+          <w:sz w:val="20"/>
+          <w:szCs w:val="20"/>
+        </w:rPr>
+        <w:t>6</w:t>
+      </w:r>
+    </w:p>
+    <w:p>
+      <w:pPr>
+        <w:tabs>
+          <w:tab w:val="left" w:pos="916"/>
+          <w:tab w:val="left" w:pos="1832"/>
+          <w:tab w:val="left" w:pos="2748"/>
+          <w:tab w:val="left" w:pos="3664"/>
+          <w:tab w:val="left" w:pos="4580"/>
+          <w:tab w:val="left" w:pos="5496"/>
+          <w:tab w:val="left" w:pos="6412"/>
+          <w:tab w:val="left" w:pos="7328"/>
+          <w:tab w:val="left" w:pos="8244"/>
+          <w:tab w:val="left" w:pos="9160"/>
+          <w:tab w:val="left" w:pos="10076"/>
+          <w:tab w:val="left" w:pos="10992"/>
+          <w:tab w:val="left" w:pos="11908"/>
+          <w:tab w:val="left" w:pos="12824"/>
+          <w:tab w:val="left" w:pos="13740"/>
+          <w:tab w:val="left" w:pos="14656"/>
+        </w:tabs>
+        <w:rPr>
+          <w:rFonts w:ascii="Courier New" w:eastAsia="Times New Roman" w:hAnsi="Courier New" w:cs="Courier New"/>
+          <w:sz w:val="20"/>
+          <w:szCs w:val="20"/>
+        </w:rPr>
+      </w:pPr>
+      <w:r>
+        <w:rPr>
+          <w:rFonts w:ascii="Courier New" w:eastAsia="Times New Roman" w:hAnsi="Courier New" w:cs="Courier New"/>
+          <w:sz w:val="20"/>
+          <w:szCs w:val="20"/>
+        </w:rPr>
+        <w:t xml:space="preserve">&gt;&gt;&gt; </w:t>
+      </w:r>
+      <w:proofErr w:type="spellStart"/>
+      <w:r>
+        <w:rPr>
+          <w:rFonts w:ascii="Courier New" w:eastAsia="Times New Roman" w:hAnsi="Courier New" w:cs="Courier New"/>
+          <w:sz w:val="20"/>
+          <w:szCs w:val="20"/>
+        </w:rPr>
+        <w:t>fruits.reverse</w:t>
+      </w:r>
+      <w:proofErr w:type="spellEnd"/>
+      <w:r>
+        <w:rPr>
+          <w:rFonts w:ascii="Courier New" w:eastAsia="Times New Roman" w:hAnsi="Courier New" w:cs="Courier New"/>
+          <w:sz w:val="20"/>
+          <w:szCs w:val="20"/>
+        </w:rPr>
+        <w:t>()</w:t>
+      </w:r>
+    </w:p>
+    <w:p>
+      <w:pPr>
+        <w:tabs>
+          <w:tab w:val="left" w:pos="916"/>
+          <w:tab w:val="left" w:pos="1832"/>
+          <w:tab w:val="left" w:pos="2748"/>
+          <w:tab w:val="left" w:pos="3664"/>
+          <w:tab w:val="left" w:pos="4580"/>
+          <w:tab w:val="left" w:pos="5496"/>
+          <w:tab w:val="left" w:pos="6412"/>
+          <w:tab w:val="left" w:pos="7328"/>
+          <w:tab w:val="left" w:pos="8244"/>
+          <w:tab w:val="left" w:pos="9160"/>
+          <w:tab w:val="left" w:pos="10076"/>
+          <w:tab w:val="left" w:pos="10992"/>
+          <w:tab w:val="left" w:pos="11908"/>
+          <w:tab w:val="left" w:pos="12824"/>
+          <w:tab w:val="left" w:pos="13740"/>
+          <w:tab w:val="left" w:pos="14656"/>
+        </w:tabs>
+        <w:rPr>
+          <w:rFonts w:ascii="Courier New" w:eastAsia="Times New Roman" w:hAnsi="Courier New" w:cs="Courier New"/>
+          <w:sz w:val="20"/>
+          <w:szCs w:val="20"/>
+        </w:rPr>
+      </w:pPr>
+      <w:r>
+        <w:rPr>
+          <w:rFonts w:ascii="Courier New" w:eastAsia="Times New Roman" w:hAnsi="Courier New" w:cs="Courier New"/>
+          <w:sz w:val="20"/>
+          <w:szCs w:val="20"/>
+        </w:rPr>
+        <w:t>&gt;&gt;&gt; fruits</w:t>
+      </w:r>
+    </w:p>
+    <w:p>
+      <w:pPr>
+        <w:tabs>
+          <w:tab w:val="left" w:pos="916"/>
+          <w:tab w:val="left" w:pos="1832"/>
+          <w:tab w:val="left" w:pos="2748"/>
+          <w:tab w:val="left" w:pos="3664"/>
+          <w:tab w:val="left" w:pos="4580"/>
+          <w:tab w:val="left" w:pos="5496"/>
+          <w:tab w:val="left" w:pos="6412"/>
+          <w:tab w:val="left" w:pos="7328"/>
+          <w:tab w:val="left" w:pos="8244"/>
+          <w:tab w:val="left" w:pos="9160"/>
+          <w:tab w:val="left" w:pos="10076"/>
+          <w:tab w:val="left" w:pos="10992"/>
+          <w:tab w:val="left" w:pos="11908"/>
+          <w:tab w:val="left" w:pos="12824"/>
+          <w:tab w:val="left" w:pos="13740"/>
+          <w:tab w:val="left" w:pos="14656"/>
+        </w:tabs>
+        <w:rPr>
+          <w:rFonts w:ascii="Courier New" w:eastAsia="Times New Roman" w:hAnsi="Courier New" w:cs="Courier New"/>
+          <w:sz w:val="20"/>
+          <w:szCs w:val="20"/>
+        </w:rPr>
+      </w:pPr>
+      <w:r>
+        <w:rPr>
+          <w:rFonts w:ascii="Courier New" w:eastAsia="Times New Roman" w:hAnsi="Courier New" w:cs="Courier New"/>
+          <w:sz w:val="20"/>
+          <w:szCs w:val="20"/>
+        </w:rPr>
+        <w:t>['banana', 'apple', 'kiwi', 'banana', 'pear', 'apple', 'orange']</w:t>
+      </w:r>
+    </w:p>
+    <w:p>
+      <w:pPr>
+        <w:tabs>
+          <w:tab w:val="left" w:pos="916"/>
+          <w:tab w:val="left" w:pos="1832"/>
+          <w:tab w:val="left" w:pos="2748"/>
+          <w:tab w:val="left" w:pos="3664"/>
+          <w:tab w:val="left" w:pos="4580"/>
+          <w:tab w:val="left" w:pos="5496"/>
+          <w:tab w:val="left" w:pos="6412"/>
+          <w:tab w:val="left" w:pos="7328"/>
+          <w:tab w:val="left" w:pos="8244"/>
+          <w:tab w:val="left" w:pos="9160"/>
+          <w:tab w:val="left" w:pos="10076"/>
+          <w:tab w:val="left" w:pos="10992"/>
+          <w:tab w:val="left" w:pos="11908"/>
+          <w:tab w:val="left" w:pos="12824"/>
+          <w:tab w:val="left" w:pos="13740"/>
+          <w:tab w:val="left" w:pos="14656"/>
+        </w:tabs>
+        <w:rPr>
+          <w:rFonts w:ascii="Courier New" w:eastAsia="Times New Roman" w:hAnsi="Courier New" w:cs="Courier New"/>
+          <w:sz w:val="20"/>
+          <w:szCs w:val="20"/>
+        </w:rPr>
+      </w:pPr>
+      <w:r>
+        <w:rPr>
+          <w:rFonts w:ascii="Courier New" w:eastAsia="Times New Roman" w:hAnsi="Courier New" w:cs="Courier New"/>
+          <w:sz w:val="20"/>
+          <w:szCs w:val="20"/>
+        </w:rPr>
+        <w:t xml:space="preserve">&gt;&gt;&gt; </w:t>
+      </w:r>
+      <w:proofErr w:type="spellStart"/>
+      <w:r>
+        <w:rPr>
+          <w:rFonts w:ascii="Courier New" w:eastAsia="Times New Roman" w:hAnsi="Courier New" w:cs="Courier New"/>
+          <w:sz w:val="20"/>
+          <w:szCs w:val="20"/>
+        </w:rPr>
+        <w:t>fruits.append</w:t>
+      </w:r>
+      <w:proofErr w:type="spellEnd"/>
+      <w:r>
+        <w:rPr>
+          <w:rFonts w:ascii="Courier New" w:eastAsia="Times New Roman" w:hAnsi="Courier New" w:cs="Courier New"/>
+          <w:sz w:val="20"/>
+          <w:szCs w:val="20"/>
+        </w:rPr>
+        <w:t>('grape')</w:t>
+      </w:r>
+    </w:p>
+    <w:p>
+      <w:pPr>
+        <w:tabs>
+          <w:tab w:val="left" w:pos="916"/>
+          <w:tab w:val="left" w:pos="1832"/>
+          <w:tab w:val="left" w:pos="2748"/>
+          <w:tab w:val="left" w:pos="3664"/>
+          <w:tab w:val="left" w:pos="4580"/>
+          <w:tab w:val="left" w:pos="5496"/>
+          <w:tab w:val="left" w:pos="6412"/>
+          <w:tab w:val="left" w:pos="7328"/>
+          <w:tab w:val="left" w:pos="8244"/>
+          <w:tab w:val="left" w:pos="9160"/>
+          <w:tab w:val="left" w:pos="10076"/>
+          <w:tab w:val="left" w:pos="10992"/>
+          <w:tab w:val="left" w:pos="11908"/>
+          <w:tab w:val="left" w:pos="12824"/>
+          <w:tab w:val="left" w:pos="13740"/>
+          <w:tab w:val="left" w:pos="14656"/>
+        </w:tabs>
+        <w:rPr>
+          <w:rFonts w:ascii="Courier New" w:eastAsia="Times New Roman" w:hAnsi="Courier New" w:cs="Courier New"/>
+          <w:sz w:val="20"/>
+          <w:szCs w:val="20"/>
+        </w:rPr>
+      </w:pPr>
+      <w:r>
+        <w:rPr>
+          <w:rFonts w:ascii="Courier New" w:eastAsia="Times New Roman" w:hAnsi="Courier New" w:cs="Courier New"/>
+          <w:sz w:val="20"/>
+          <w:szCs w:val="20"/>
+        </w:rPr>
+        <w:t>&gt;&gt;&gt; fruits</w:t>
+      </w:r>
+    </w:p>
+    <w:p>
+      <w:pPr>
+        <w:tabs>
+          <w:tab w:val="left" w:pos="916"/>
+          <w:tab w:val="left" w:pos="1832"/>
+          <w:tab w:val="left" w:pos="2748"/>
+          <w:tab w:val="left" w:pos="3664"/>
+          <w:tab w:val="left" w:pos="4580"/>
+          <w:tab w:val="left" w:pos="5496"/>
+          <w:tab w:val="left" w:pos="6412"/>
+          <w:tab w:val="left" w:pos="7328"/>
+          <w:tab w:val="left" w:pos="8244"/>
+          <w:tab w:val="left" w:pos="9160"/>
+          <w:tab w:val="left" w:pos="10076"/>
+          <w:tab w:val="left" w:pos="10992"/>
+          <w:tab w:val="left" w:pos="11908"/>
+          <w:tab w:val="left" w:pos="12824"/>
+          <w:tab w:val="left" w:pos="13740"/>
+          <w:tab w:val="left" w:pos="14656"/>
+        </w:tabs>
+        <w:rPr>
+          <w:rFonts w:ascii="Courier New" w:eastAsia="Times New Roman" w:hAnsi="Courier New" w:cs="Courier New"/>
+          <w:sz w:val="20"/>
+          <w:szCs w:val="20"/>
+        </w:rPr>
+      </w:pPr>
+      <w:r>
+        <w:rPr>
+          <w:rFonts w:ascii="Courier New" w:eastAsia="Times New Roman" w:hAnsi="Courier New" w:cs="Courier New"/>
+          <w:sz w:val="20"/>
+          <w:szCs w:val="20"/>
+        </w:rPr>
+        <w:t>['banana', 'apple', 'kiwi', 'banana', 'pear', 'apple', 'orange', 'grape']</w:t>
+      </w:r>
+    </w:p>
+    <w:p>
+      <w:pPr>
+        <w:tabs>
+          <w:tab w:val="left" w:pos="916"/>
+          <w:tab w:val="left" w:pos="1832"/>
+          <w:tab w:val="left" w:pos="2748"/>
+          <w:tab w:val="left" w:pos="3664"/>
+          <w:tab w:val="left" w:pos="4580"/>
+          <w:tab w:val="left" w:pos="5496"/>
+          <w:tab w:val="left" w:pos="6412"/>
+          <w:tab w:val="left" w:pos="7328"/>
+          <w:tab w:val="left" w:pos="8244"/>
+          <w:tab w:val="left" w:pos="9160"/>
+          <w:tab w:val="left" w:pos="10076"/>
+          <w:tab w:val="left" w:pos="10992"/>
+          <w:tab w:val="left" w:pos="11908"/>
+          <w:tab w:val="left" w:pos="12824"/>
+          <w:tab w:val="left" w:pos="13740"/>
+          <w:tab w:val="left" w:pos="14656"/>
+        </w:tabs>
+        <w:rPr>
+          <w:rFonts w:ascii="Courier New" w:eastAsia="Times New Roman" w:hAnsi="Courier New" w:cs="Courier New"/>
+          <w:sz w:val="20"/>
+          <w:szCs w:val="20"/>
+        </w:rPr>
+      </w:pPr>
+      <w:r>
+        <w:rPr>
+          <w:rFonts w:ascii="Courier New" w:eastAsia="Times New Roman" w:hAnsi="Courier New" w:cs="Courier New"/>
+          <w:sz w:val="20"/>
+          <w:szCs w:val="20"/>
+        </w:rPr>
+        <w:t xml:space="preserve">&gt;&gt;&gt; </w:t>
+      </w:r>
+      <w:proofErr w:type="spellStart"/>
+      <w:r>
+        <w:rPr>
+          <w:rFonts w:ascii="Courier New" w:eastAsia="Times New Roman" w:hAnsi="Courier New" w:cs="Courier New"/>
+          <w:sz w:val="20"/>
+          <w:szCs w:val="20"/>
+        </w:rPr>
+        <w:t>fruits.sort</w:t>
+      </w:r>
+      <w:proofErr w:type="spellEnd"/>
+      <w:r>
+        <w:rPr>
+          <w:rFonts w:ascii="Courier New" w:eastAsia="Times New Roman" w:hAnsi="Courier New" w:cs="Courier New"/>
+          <w:sz w:val="20"/>
+          <w:szCs w:val="20"/>
+        </w:rPr>
+        <w:t>()</w:t>
+      </w:r>
+    </w:p>
+    <w:p>
+      <w:pPr>
+        <w:tabs>
+          <w:tab w:val="left" w:pos="916"/>
+          <w:tab w:val="left" w:pos="1832"/>
+          <w:tab w:val="left" w:pos="2748"/>
+          <w:tab w:val="left" w:pos="3664"/>
+          <w:tab w:val="left" w:pos="4580"/>
+          <w:tab w:val="left" w:pos="5496"/>
+          <w:tab w:val="left" w:pos="6412"/>
+          <w:tab w:val="left" w:pos="7328"/>
+          <w:tab w:val="left" w:pos="8244"/>
+          <w:tab w:val="left" w:pos="9160"/>
+          <w:tab w:val="left" w:pos="10076"/>
+          <w:tab w:val="left" w:pos="10992"/>
+          <w:tab w:val="left" w:pos="11908"/>
+          <w:tab w:val="left" w:pos="12824"/>
+          <w:tab w:val="left" w:pos="13740"/>
+          <w:tab w:val="left" w:pos="14656"/>
+        </w:tabs>
+        <w:rPr>
+          <w:rFonts w:ascii="Courier New" w:eastAsia="Times New Roman" w:hAnsi="Courier New" w:cs="Courier New"/>
+          <w:sz w:val="20"/>
+          <w:szCs w:val="20"/>
+        </w:rPr>
+      </w:pPr>
+      <w:r>
+        <w:rPr>
+          <w:rFonts w:ascii="Courier New" w:eastAsia="Times New Roman" w:hAnsi="Courier New" w:cs="Courier New"/>
+          <w:sz w:val="20"/>
+          <w:szCs w:val="20"/>
+        </w:rPr>
+        <w:t>&gt;&gt;&gt; fruits</w:t>
+      </w:r>
+    </w:p>
+    <w:p>
+      <w:pPr>
+        <w:tabs>
+          <w:tab w:val="left" w:pos="916"/>
+          <w:tab w:val="left" w:pos="1832"/>
+          <w:tab w:val="left" w:pos="2748"/>
+          <w:tab w:val="left" w:pos="3664"/>
+          <w:tab w:val="left" w:pos="4580"/>
+          <w:tab w:val="left" w:pos="5496"/>
+          <w:tab w:val="left" w:pos="6412"/>
+          <w:tab w:val="left" w:pos="7328"/>
+          <w:tab w:val="left" w:pos="8244"/>
+          <w:tab w:val="left" w:pos="9160"/>
+          <w:tab w:val="left" w:pos="10076"/>
+          <w:tab w:val="left" w:pos="10992"/>
+          <w:tab w:val="left" w:pos="11908"/>
+          <w:tab w:val="left" w:pos="12824"/>
+          <w:tab w:val="left" w:pos="13740"/>
+          <w:tab w:val="left" w:pos="14656"/>
+        </w:tabs>
+        <w:rPr>
+          <w:rFonts w:ascii="Courier New" w:eastAsia="Times New Roman" w:hAnsi="Courier New" w:cs="Courier New"/>
+          <w:sz w:val="20"/>
+          <w:szCs w:val="20"/>
+        </w:rPr>
+      </w:pPr>
+      <w:r>
+        <w:rPr>
+          <w:rFonts w:ascii="Courier New" w:eastAsia="Times New Roman" w:hAnsi="Courier New" w:cs="Courier New"/>
+          <w:sz w:val="20"/>
+          <w:szCs w:val="20"/>
+        </w:rPr>
+        <w:t>['apple', 'apple', 'banana', 'banana', 'grape', 'kiwi', 'orange', 'pear']</w:t>
+      </w:r>
+    </w:p>
+    <w:p>
+      <w:pPr>
+        <w:tabs>
+          <w:tab w:val="left" w:pos="916"/>
+          <w:tab w:val="left" w:pos="1832"/>
+          <w:tab w:val="left" w:pos="2748"/>
+          <w:tab w:val="left" w:pos="3664"/>
+          <w:tab w:val="left" w:pos="4580"/>
+          <w:tab w:val="left" w:pos="5496"/>
+          <w:tab w:val="left" w:pos="6412"/>
+          <w:tab w:val="left" w:pos="7328"/>
+          <w:tab w:val="left" w:pos="8244"/>
+          <w:tab w:val="left" w:pos="9160"/>
+          <w:tab w:val="left" w:pos="10076"/>
+          <w:tab w:val="left" w:pos="10992"/>
+          <w:tab w:val="left" w:pos="11908"/>
+          <w:tab w:val="left" w:pos="12824"/>
+          <w:tab w:val="left" w:pos="13740"/>
+          <w:tab w:val="left" w:pos="14656"/>
+        </w:tabs>
+        <w:rPr>
+          <w:rFonts w:ascii="Courier New" w:eastAsia="Times New Roman" w:hAnsi="Courier New" w:cs="Courier New"/>
+          <w:sz w:val="20"/>
+          <w:szCs w:val="20"/>
+        </w:rPr>
+      </w:pPr>
+      <w:r>
+        <w:rPr>
+          <w:rFonts w:ascii="Courier New" w:eastAsia="Times New Roman" w:hAnsi="Courier New" w:cs="Courier New"/>
+          <w:sz w:val="20"/>
+          <w:szCs w:val="20"/>
+        </w:rPr>
+        <w:t xml:space="preserve">&gt;&gt;&gt; </w:t>
+      </w:r>
+      <w:proofErr w:type="spellStart"/>
+      <w:r>
+        <w:rPr>
+          <w:rFonts w:ascii="Courier New" w:eastAsia="Times New Roman" w:hAnsi="Courier New" w:cs="Courier New"/>
+          <w:sz w:val="20"/>
+          <w:szCs w:val="20"/>
+        </w:rPr>
+        <w:t>fruits.pop</w:t>
+      </w:r>
+      <w:proofErr w:type="spellEnd"/>
+      <w:r>
+        <w:rPr>
+          <w:rFonts w:ascii="Courier New" w:eastAsia="Times New Roman" w:hAnsi="Courier New" w:cs="Courier New"/>
+          <w:sz w:val="20"/>
+          <w:szCs w:val="20"/>
+        </w:rPr>
+        <w:t>()</w:t>
+      </w:r>
+    </w:p>
+    <w:p>
+      <w:pPr>
+        <w:tabs>
+          <w:tab w:val="left" w:pos="916"/>
+          <w:tab w:val="left" w:pos="1832"/>
+          <w:tab w:val="left" w:pos="2748"/>
+          <w:tab w:val="left" w:pos="3664"/>
+          <w:tab w:val="left" w:pos="4580"/>
+          <w:tab w:val="left" w:pos="5496"/>
+          <w:tab w:val="left" w:pos="6412"/>
+          <w:tab w:val="left" w:pos="7328"/>
+          <w:tab w:val="left" w:pos="8244"/>
+          <w:tab w:val="left" w:pos="9160"/>
+          <w:tab w:val="left" w:pos="10076"/>
+          <w:tab w:val="left" w:pos="10992"/>
+          <w:tab w:val="left" w:pos="11908"/>
+          <w:tab w:val="left" w:pos="12824"/>
+          <w:tab w:val="left" w:pos="13740"/>
+          <w:tab w:val="left" w:pos="14656"/>
+        </w:tabs>
+        <w:rPr>
+          <w:rFonts w:ascii="Courier New" w:eastAsia="Times New Roman" w:hAnsi="Courier New" w:cs="Courier New"/>
+          <w:sz w:val="20"/>
+          <w:szCs w:val="20"/>
+        </w:rPr>
+      </w:pPr>
+      <w:r>
+        <w:rPr>
+          <w:rFonts w:ascii="Courier New" w:eastAsia="Times New Roman" w:hAnsi="Courier New" w:cs="Courier New"/>
+          <w:sz w:val="20"/>
+          <w:szCs w:val="20"/>
+        </w:rPr>
+        <w:t>'pear'</w:t>
+      </w:r>
+    </w:p>
+    <w:p>
+      <w:pPr>
+        <w:spacing w:before="100" w:beforeAutospacing="1" w:after="100" w:afterAutospacing="1"/>
+        <w:rPr>
+          <w:rFonts w:ascii="Times New Roman" w:eastAsia="Times New Roman" w:hAnsi="Times New Roman" w:cs="Times New Roman"/>
+        </w:rPr>
+      </w:pPr>
     </w:p>
     <w:p>
       <w:pPr>

</xml_diff>